<commit_message>
Add server tests: ThingSpeak + InfluxDB
</commit_message>
<xml_diff>
--- a/05 - Literature/Sections/[Overview] Temperature sensors.docx
+++ b/05 - Literature/Sections/[Overview] Temperature sensors.docx
@@ -1,6 +1,6 @@
 
 <file path=word/document.xml><?xml version="1.0" encoding="utf-8"?>
-<w:document xmlns:wpc="http://schemas.microsoft.com/office/word/2010/wordprocessingCanvas" xmlns:cx="http://schemas.microsoft.com/office/drawing/2014/chartex" xmlns:cx1="http://schemas.microsoft.com/office/drawing/2015/9/8/chartex" xmlns:cx2="http://schemas.microsoft.com/office/drawing/2015/10/21/chartex" xmlns:cx3="http://schemas.microsoft.com/office/drawing/2016/5/9/chartex" xmlns:cx4="http://schemas.microsoft.com/office/drawing/2016/5/10/chartex" xmlns:cx5="http://schemas.microsoft.com/office/drawing/2016/5/11/chartex" xmlns:cx6="http://schemas.microsoft.com/office/drawing/2016/5/12/chartex" xmlns:cx7="http://schemas.microsoft.com/office/drawing/2016/5/13/chartex" xmlns:cx8="http://schemas.microsoft.com/office/drawing/2016/5/14/chartex" xmlns:mc="http://schemas.openxmlformats.org/markup-compatibility/2006" xmlns:aink="http://schemas.microsoft.com/office/drawing/2016/ink" xmlns:am3d="http://schemas.microsoft.com/office/drawing/2017/model3d" xmlns:o="urn:schemas-microsoft-com:office:office" xmlns:oel="http://schemas.microsoft.com/office/2019/extlst" xmlns:r="http://schemas.openxmlformats.org/officeDocument/2006/relationships" xmlns:m="http://schemas.openxmlformats.org/officeDocument/2006/math" xmlns:v="urn:schemas-microsoft-com:vml" xmlns:wp14="http://schemas.microsoft.com/office/word/2010/wordprocessingDrawing" xmlns:wp="http://schemas.openxmlformats.org/drawingml/2006/wordprocessingDrawing" xmlns:w10="urn:schemas-microsoft-com:office:word" xmlns:w="http://schemas.openxmlformats.org/wordprocessingml/2006/main" xmlns:w14="http://schemas.microsoft.com/office/word/2010/wordml" xmlns:w15="http://schemas.microsoft.com/office/word/2012/wordml" xmlns:w16cex="http://schemas.microsoft.com/office/word/2018/wordml/cex" xmlns:w16cid="http://schemas.microsoft.com/office/word/2016/wordml/cid" xmlns:w16="http://schemas.microsoft.com/office/word/2018/wordml" xmlns:w16sdtdh="http://schemas.microsoft.com/office/word/2020/wordml/sdtdatahash" xmlns:w16se="http://schemas.microsoft.com/office/word/2015/wordml/symex" xmlns:wpg="http://schemas.microsoft.com/office/word/2010/wordprocessingGroup" xmlns:wpi="http://schemas.microsoft.com/office/word/2010/wordprocessingInk" xmlns:wne="http://schemas.microsoft.com/office/word/2006/wordml" xmlns:wps="http://schemas.microsoft.com/office/word/2010/wordprocessingShape" mc:Ignorable="w14 w15 w16se w16cid w16 w16cex w16sdtdh wp14">
+<w:document xmlns:wpc="http://schemas.microsoft.com/office/word/2010/wordprocessingCanvas" xmlns:cx="http://schemas.microsoft.com/office/drawing/2014/chartex" xmlns:cx1="http://schemas.microsoft.com/office/drawing/2015/9/8/chartex" xmlns:cx2="http://schemas.microsoft.com/office/drawing/2015/10/21/chartex" xmlns:cx3="http://schemas.microsoft.com/office/drawing/2016/5/9/chartex" xmlns:cx4="http://schemas.microsoft.com/office/drawing/2016/5/10/chartex" xmlns:cx5="http://schemas.microsoft.com/office/drawing/2016/5/11/chartex" xmlns:cx6="http://schemas.microsoft.com/office/drawing/2016/5/12/chartex" xmlns:cx7="http://schemas.microsoft.com/office/drawing/2016/5/13/chartex" xmlns:cx8="http://schemas.microsoft.com/office/drawing/2016/5/14/chartex" xmlns:mc="http://schemas.openxmlformats.org/markup-compatibility/2006" xmlns:aink="http://schemas.microsoft.com/office/drawing/2016/ink" xmlns:am3d="http://schemas.microsoft.com/office/drawing/2017/model3d" xmlns:o="urn:schemas-microsoft-com:office:office" xmlns:oel="http://schemas.microsoft.com/office/2019/extlst" xmlns:r="http://schemas.openxmlformats.org/officeDocument/2006/relationships" xmlns:m="http://schemas.openxmlformats.org/officeDocument/2006/math" xmlns:v="urn:schemas-microsoft-com:vml" xmlns:wp14="http://schemas.microsoft.com/office/word/2010/wordprocessingDrawing" xmlns:wp="http://schemas.openxmlformats.org/drawingml/2006/wordprocessingDrawing" xmlns:w10="urn:schemas-microsoft-com:office:word" xmlns:w="http://schemas.openxmlformats.org/wordprocessingml/2006/main" xmlns:w14="http://schemas.microsoft.com/office/word/2010/wordml" xmlns:w15="http://schemas.microsoft.com/office/word/2012/wordml" xmlns:w16cex="http://schemas.microsoft.com/office/word/2018/wordml/cex" xmlns:w16cid="http://schemas.microsoft.com/office/word/2016/wordml/cid" xmlns:w16="http://schemas.microsoft.com/office/word/2018/wordml" xmlns:w16du="http://schemas.microsoft.com/office/word/2023/wordml/word16du" xmlns:w16sdtdh="http://schemas.microsoft.com/office/word/2020/wordml/sdtdatahash" xmlns:w16se="http://schemas.microsoft.com/office/word/2015/wordml/symex" xmlns:wpg="http://schemas.microsoft.com/office/word/2010/wordprocessingGroup" xmlns:wpi="http://schemas.microsoft.com/office/word/2010/wordprocessingInk" xmlns:wne="http://schemas.microsoft.com/office/word/2006/wordml" xmlns:wps="http://schemas.microsoft.com/office/word/2010/wordprocessingShape" mc:Ignorable="w14 w15 w16se w16cid w16 w16cex w16sdtdh wp14">
   <w:body>
     <w:p>
       <w:pPr>
@@ -264,16 +264,46 @@
         <w:t>to be integrated with minimal wiring</w:t>
       </w:r>
       <w:r>
+        <w:t xml:space="preserve">; in turn, </w:t>
+      </w:r>
+      <w:r>
+        <w:t xml:space="preserve">the </w:t>
+      </w:r>
+      <w:r>
+        <w:t xml:space="preserve">temperature sensor at the ground level needs </w:t>
+      </w:r>
+      <w:r>
+        <w:t>connecting via a cable of at least 1 metre</w:t>
+      </w:r>
+      <w:r>
         <w:t>.</w:t>
       </w:r>
       <w:r>
         <w:t xml:space="preserve"> </w:t>
       </w:r>
       <w:r>
-        <w:t xml:space="preserve">The choice for a such </w:t>
-      </w:r>
-      <w:r>
-        <w:t xml:space="preserve">device is made from the </w:t>
+        <w:t>The choice</w:t>
+      </w:r>
+      <w:r>
+        <w:t>s</w:t>
+      </w:r>
+      <w:r>
+        <w:t xml:space="preserve"> for such </w:t>
+      </w:r>
+      <w:r>
+        <w:t>device</w:t>
+      </w:r>
+      <w:r>
+        <w:t>s</w:t>
+      </w:r>
+      <w:r>
+        <w:t xml:space="preserve"> </w:t>
+      </w:r>
+      <w:r>
+        <w:t>are</w:t>
+      </w:r>
+      <w:r>
+        <w:t xml:space="preserve"> made from the </w:t>
       </w:r>
       <w:r>
         <w:t>comparison</w:t>
@@ -331,8 +361,9 @@
       <w:pPr>
         <w:jc w:val="both"/>
         <w:sectPr>
-          <w:pgSz w:w="12240" w:h="15840"/>
-          <w:pgMar w:top="1440" w:right="1440" w:bottom="1440" w:left="1440" w:header="708" w:footer="708" w:gutter="0"/>
+          <w:type w:val="nextColumn"/>
+          <w:pgSz w:w="11906" w:h="16838" w:code="9"/>
+          <w:pgMar w:top="1134" w:right="1134" w:bottom="1134" w:left="1134" w:header="708" w:footer="708" w:gutter="0"/>
           <w:cols w:space="708"/>
           <w:docGrid w:linePitch="360"/>
         </w:sectPr>
@@ -341,22 +372,22 @@
     <w:tbl>
       <w:tblPr>
         <w:tblStyle w:val="TableGrid"/>
-        <w:tblW w:w="14029" w:type="dxa"/>
+        <w:tblW w:w="14464" w:type="dxa"/>
         <w:jc w:val="center"/>
         <w:tblLayout w:type="fixed"/>
         <w:tblLook w:val="04A0" w:firstRow="1" w:lastRow="0" w:firstColumn="1" w:lastColumn="0" w:noHBand="0" w:noVBand="1"/>
       </w:tblPr>
       <w:tblGrid>
         <w:gridCol w:w="1271"/>
-        <w:gridCol w:w="1163"/>
-        <w:gridCol w:w="1563"/>
-        <w:gridCol w:w="1426"/>
-        <w:gridCol w:w="1098"/>
-        <w:gridCol w:w="1260"/>
-        <w:gridCol w:w="1989"/>
-        <w:gridCol w:w="1140"/>
+        <w:gridCol w:w="1559"/>
+        <w:gridCol w:w="1701"/>
+        <w:gridCol w:w="1560"/>
+        <w:gridCol w:w="1134"/>
+        <w:gridCol w:w="1275"/>
+        <w:gridCol w:w="1701"/>
+        <w:gridCol w:w="1134"/>
         <w:gridCol w:w="1843"/>
-        <w:gridCol w:w="1276"/>
+        <w:gridCol w:w="1286"/>
       </w:tblGrid>
       <w:tr>
         <w:trPr>
@@ -378,7 +409,7 @@
         </w:tc>
         <w:tc>
           <w:tcPr>
-            <w:tcW w:w="1163" w:type="dxa"/>
+            <w:tcW w:w="1559" w:type="dxa"/>
           </w:tcPr>
           <w:p>
             <w:pPr>
@@ -391,7 +422,7 @@
         </w:tc>
         <w:tc>
           <w:tcPr>
-            <w:tcW w:w="1563" w:type="dxa"/>
+            <w:tcW w:w="1701" w:type="dxa"/>
           </w:tcPr>
           <w:p>
             <w:pPr>
@@ -413,7 +444,7 @@
         </w:tc>
         <w:tc>
           <w:tcPr>
-            <w:tcW w:w="1426" w:type="dxa"/>
+            <w:tcW w:w="1560" w:type="dxa"/>
           </w:tcPr>
           <w:p>
             <w:pPr>
@@ -426,7 +457,7 @@
         </w:tc>
         <w:tc>
           <w:tcPr>
-            <w:tcW w:w="1098" w:type="dxa"/>
+            <w:tcW w:w="1134" w:type="dxa"/>
           </w:tcPr>
           <w:p>
             <w:pPr>
@@ -439,7 +470,7 @@
         </w:tc>
         <w:tc>
           <w:tcPr>
-            <w:tcW w:w="1260" w:type="dxa"/>
+            <w:tcW w:w="1275" w:type="dxa"/>
           </w:tcPr>
           <w:p>
             <w:pPr>
@@ -452,7 +483,7 @@
         </w:tc>
         <w:tc>
           <w:tcPr>
-            <w:tcW w:w="1989" w:type="dxa"/>
+            <w:tcW w:w="1701" w:type="dxa"/>
           </w:tcPr>
           <w:p>
             <w:pPr>
@@ -468,7 +499,7 @@
         </w:tc>
         <w:tc>
           <w:tcPr>
-            <w:tcW w:w="1140" w:type="dxa"/>
+            <w:tcW w:w="1134" w:type="dxa"/>
           </w:tcPr>
           <w:p>
             <w:pPr>
@@ -497,7 +528,7 @@
         </w:tc>
         <w:tc>
           <w:tcPr>
-            <w:tcW w:w="1276" w:type="dxa"/>
+            <w:tcW w:w="1286" w:type="dxa"/>
           </w:tcPr>
           <w:p>
             <w:pPr>
@@ -525,7 +556,7 @@
         </w:tc>
         <w:tc>
           <w:tcPr>
-            <w:tcW w:w="1163" w:type="dxa"/>
+            <w:tcW w:w="1559" w:type="dxa"/>
           </w:tcPr>
           <w:p>
             <w:r>
@@ -541,7 +572,7 @@
         </w:tc>
         <w:tc>
           <w:tcPr>
-            <w:tcW w:w="1563" w:type="dxa"/>
+            <w:tcW w:w="1701" w:type="dxa"/>
           </w:tcPr>
           <w:p>
             <w:r>
@@ -563,7 +594,7 @@
         </w:tc>
         <w:tc>
           <w:tcPr>
-            <w:tcW w:w="1426" w:type="dxa"/>
+            <w:tcW w:w="1560" w:type="dxa"/>
           </w:tcPr>
           <w:p>
             <w:r>
@@ -579,7 +610,7 @@
         </w:tc>
         <w:tc>
           <w:tcPr>
-            <w:tcW w:w="1098" w:type="dxa"/>
+            <w:tcW w:w="1134" w:type="dxa"/>
           </w:tcPr>
           <w:p>
             <w:r>
@@ -601,7 +632,7 @@
         </w:tc>
         <w:tc>
           <w:tcPr>
-            <w:tcW w:w="1260" w:type="dxa"/>
+            <w:tcW w:w="1275" w:type="dxa"/>
           </w:tcPr>
           <w:p>
             <w:r>
@@ -623,7 +654,7 @@
         </w:tc>
         <w:tc>
           <w:tcPr>
-            <w:tcW w:w="1989" w:type="dxa"/>
+            <w:tcW w:w="1701" w:type="dxa"/>
           </w:tcPr>
           <w:p>
             <w:pPr>
@@ -660,7 +691,7 @@
         </w:tc>
         <w:tc>
           <w:tcPr>
-            <w:tcW w:w="1140" w:type="dxa"/>
+            <w:tcW w:w="1134" w:type="dxa"/>
           </w:tcPr>
           <w:p>
             <w:r>
@@ -695,7 +726,7 @@
         </w:tc>
         <w:tc>
           <w:tcPr>
-            <w:tcW w:w="1276" w:type="dxa"/>
+            <w:tcW w:w="1286" w:type="dxa"/>
           </w:tcPr>
           <w:p>
             <w:r>
@@ -720,7 +751,7 @@
         </w:tc>
         <w:tc>
           <w:tcPr>
-            <w:tcW w:w="1163" w:type="dxa"/>
+            <w:tcW w:w="1559" w:type="dxa"/>
           </w:tcPr>
           <w:p>
             <w:r>
@@ -730,7 +761,7 @@
         </w:tc>
         <w:tc>
           <w:tcPr>
-            <w:tcW w:w="1563" w:type="dxa"/>
+            <w:tcW w:w="1701" w:type="dxa"/>
           </w:tcPr>
           <w:p>
             <w:r>
@@ -749,7 +780,7 @@
         </w:tc>
         <w:tc>
           <w:tcPr>
-            <w:tcW w:w="1426" w:type="dxa"/>
+            <w:tcW w:w="1560" w:type="dxa"/>
           </w:tcPr>
           <w:p>
             <w:r>
@@ -765,7 +796,7 @@
         </w:tc>
         <w:tc>
           <w:tcPr>
-            <w:tcW w:w="1098" w:type="dxa"/>
+            <w:tcW w:w="1134" w:type="dxa"/>
           </w:tcPr>
           <w:p>
             <w:pPr>
@@ -792,7 +823,7 @@
         </w:tc>
         <w:tc>
           <w:tcPr>
-            <w:tcW w:w="1260" w:type="dxa"/>
+            <w:tcW w:w="1275" w:type="dxa"/>
           </w:tcPr>
           <w:p>
             <w:r>
@@ -814,7 +845,7 @@
         </w:tc>
         <w:tc>
           <w:tcPr>
-            <w:tcW w:w="1989" w:type="dxa"/>
+            <w:tcW w:w="1701" w:type="dxa"/>
           </w:tcPr>
           <w:p>
             <w:pPr>
@@ -848,7 +879,7 @@
         </w:tc>
         <w:tc>
           <w:tcPr>
-            <w:tcW w:w="1140" w:type="dxa"/>
+            <w:tcW w:w="1134" w:type="dxa"/>
           </w:tcPr>
           <w:p>
             <w:r>
@@ -877,7 +908,7 @@
         </w:tc>
         <w:tc>
           <w:tcPr>
-            <w:tcW w:w="1276" w:type="dxa"/>
+            <w:tcW w:w="1286" w:type="dxa"/>
           </w:tcPr>
           <w:p>
             <w:r>
@@ -902,7 +933,7 @@
         </w:tc>
         <w:tc>
           <w:tcPr>
-            <w:tcW w:w="1163" w:type="dxa"/>
+            <w:tcW w:w="1559" w:type="dxa"/>
           </w:tcPr>
           <w:p>
             <w:r>
@@ -912,7 +943,7 @@
         </w:tc>
         <w:tc>
           <w:tcPr>
-            <w:tcW w:w="1563" w:type="dxa"/>
+            <w:tcW w:w="1701" w:type="dxa"/>
           </w:tcPr>
           <w:p>
             <w:r>
@@ -922,7 +953,7 @@
         </w:tc>
         <w:tc>
           <w:tcPr>
-            <w:tcW w:w="1426" w:type="dxa"/>
+            <w:tcW w:w="1560" w:type="dxa"/>
           </w:tcPr>
           <w:p>
             <w:r>
@@ -938,7 +969,7 @@
         </w:tc>
         <w:tc>
           <w:tcPr>
-            <w:tcW w:w="1098" w:type="dxa"/>
+            <w:tcW w:w="1134" w:type="dxa"/>
           </w:tcPr>
           <w:p>
             <w:r>
@@ -960,7 +991,7 @@
         </w:tc>
         <w:tc>
           <w:tcPr>
-            <w:tcW w:w="1260" w:type="dxa"/>
+            <w:tcW w:w="1275" w:type="dxa"/>
           </w:tcPr>
           <w:p>
             <w:r>
@@ -976,7 +1007,7 @@
         </w:tc>
         <w:tc>
           <w:tcPr>
-            <w:tcW w:w="1989" w:type="dxa"/>
+            <w:tcW w:w="1701" w:type="dxa"/>
           </w:tcPr>
           <w:p>
             <w:r>
@@ -986,7 +1017,7 @@
         </w:tc>
         <w:tc>
           <w:tcPr>
-            <w:tcW w:w="1140" w:type="dxa"/>
+            <w:tcW w:w="1134" w:type="dxa"/>
           </w:tcPr>
           <w:p>
             <w:r>
@@ -1006,7 +1037,7 @@
         </w:tc>
         <w:tc>
           <w:tcPr>
-            <w:tcW w:w="1276" w:type="dxa"/>
+            <w:tcW w:w="1286" w:type="dxa"/>
           </w:tcPr>
           <w:p>
             <w:r>
@@ -1031,7 +1062,7 @@
         </w:tc>
         <w:tc>
           <w:tcPr>
-            <w:tcW w:w="1163" w:type="dxa"/>
+            <w:tcW w:w="1559" w:type="dxa"/>
           </w:tcPr>
           <w:p>
             <w:r>
@@ -1041,7 +1072,7 @@
         </w:tc>
         <w:tc>
           <w:tcPr>
-            <w:tcW w:w="1563" w:type="dxa"/>
+            <w:tcW w:w="1701" w:type="dxa"/>
           </w:tcPr>
           <w:p>
             <w:r>
@@ -1060,7 +1091,7 @@
         </w:tc>
         <w:tc>
           <w:tcPr>
-            <w:tcW w:w="1426" w:type="dxa"/>
+            <w:tcW w:w="1560" w:type="dxa"/>
           </w:tcPr>
           <w:p>
             <w:r>
@@ -1076,7 +1107,7 @@
         </w:tc>
         <w:tc>
           <w:tcPr>
-            <w:tcW w:w="1098" w:type="dxa"/>
+            <w:tcW w:w="1134" w:type="dxa"/>
           </w:tcPr>
           <w:p>
             <w:pPr>
@@ -1103,7 +1134,7 @@
         </w:tc>
         <w:tc>
           <w:tcPr>
-            <w:tcW w:w="1260" w:type="dxa"/>
+            <w:tcW w:w="1275" w:type="dxa"/>
           </w:tcPr>
           <w:p>
             <w:r>
@@ -1113,7 +1144,7 @@
         </w:tc>
         <w:tc>
           <w:tcPr>
-            <w:tcW w:w="1989" w:type="dxa"/>
+            <w:tcW w:w="1701" w:type="dxa"/>
           </w:tcPr>
           <w:p>
             <w:r>
@@ -1127,7 +1158,7 @@
         </w:tc>
         <w:tc>
           <w:tcPr>
-            <w:tcW w:w="1140" w:type="dxa"/>
+            <w:tcW w:w="1134" w:type="dxa"/>
           </w:tcPr>
           <w:p>
             <w:r>
@@ -1147,7 +1178,7 @@
         </w:tc>
         <w:tc>
           <w:tcPr>
-            <w:tcW w:w="1276" w:type="dxa"/>
+            <w:tcW w:w="1286" w:type="dxa"/>
           </w:tcPr>
           <w:p/>
         </w:tc>
@@ -1168,7 +1199,7 @@
         </w:tc>
         <w:tc>
           <w:tcPr>
-            <w:tcW w:w="1163" w:type="dxa"/>
+            <w:tcW w:w="1559" w:type="dxa"/>
           </w:tcPr>
           <w:p>
             <w:r>
@@ -1178,7 +1209,7 @@
         </w:tc>
         <w:tc>
           <w:tcPr>
-            <w:tcW w:w="1563" w:type="dxa"/>
+            <w:tcW w:w="1701" w:type="dxa"/>
           </w:tcPr>
           <w:p>
             <w:r>
@@ -1197,7 +1228,7 @@
         </w:tc>
         <w:tc>
           <w:tcPr>
-            <w:tcW w:w="1426" w:type="dxa"/>
+            <w:tcW w:w="1560" w:type="dxa"/>
           </w:tcPr>
           <w:p>
             <w:r>
@@ -1213,7 +1244,7 @@
         </w:tc>
         <w:tc>
           <w:tcPr>
-            <w:tcW w:w="1098" w:type="dxa"/>
+            <w:tcW w:w="1134" w:type="dxa"/>
           </w:tcPr>
           <w:p>
             <w:pPr>
@@ -1240,7 +1271,7 @@
         </w:tc>
         <w:tc>
           <w:tcPr>
-            <w:tcW w:w="1260" w:type="dxa"/>
+            <w:tcW w:w="1275" w:type="dxa"/>
           </w:tcPr>
           <w:p>
             <w:r>
@@ -1256,7 +1287,7 @@
         </w:tc>
         <w:tc>
           <w:tcPr>
-            <w:tcW w:w="1989" w:type="dxa"/>
+            <w:tcW w:w="1701" w:type="dxa"/>
           </w:tcPr>
           <w:p>
             <w:r>
@@ -1266,7 +1297,7 @@
         </w:tc>
         <w:tc>
           <w:tcPr>
-            <w:tcW w:w="1140" w:type="dxa"/>
+            <w:tcW w:w="1134" w:type="dxa"/>
           </w:tcPr>
           <w:p>
             <w:r>
@@ -1295,7 +1326,7 @@
         </w:tc>
         <w:tc>
           <w:tcPr>
-            <w:tcW w:w="1276" w:type="dxa"/>
+            <w:tcW w:w="1286" w:type="dxa"/>
           </w:tcPr>
           <w:p>
             <w:r>
@@ -1320,7 +1351,7 @@
         </w:tc>
         <w:tc>
           <w:tcPr>
-            <w:tcW w:w="1163" w:type="dxa"/>
+            <w:tcW w:w="1559" w:type="dxa"/>
           </w:tcPr>
           <w:p>
             <w:r>
@@ -1330,7 +1361,7 @@
         </w:tc>
         <w:tc>
           <w:tcPr>
-            <w:tcW w:w="1563" w:type="dxa"/>
+            <w:tcW w:w="1701" w:type="dxa"/>
           </w:tcPr>
           <w:p>
             <w:r>
@@ -1349,7 +1380,7 @@
         </w:tc>
         <w:tc>
           <w:tcPr>
-            <w:tcW w:w="1426" w:type="dxa"/>
+            <w:tcW w:w="1560" w:type="dxa"/>
           </w:tcPr>
           <w:p>
             <w:r>
@@ -1365,7 +1396,7 @@
         </w:tc>
         <w:tc>
           <w:tcPr>
-            <w:tcW w:w="1098" w:type="dxa"/>
+            <w:tcW w:w="1134" w:type="dxa"/>
           </w:tcPr>
           <w:p>
             <w:pPr>
@@ -1392,7 +1423,7 @@
         </w:tc>
         <w:tc>
           <w:tcPr>
-            <w:tcW w:w="1260" w:type="dxa"/>
+            <w:tcW w:w="1275" w:type="dxa"/>
           </w:tcPr>
           <w:p>
             <w:r>
@@ -1402,7 +1433,7 @@
         </w:tc>
         <w:tc>
           <w:tcPr>
-            <w:tcW w:w="1989" w:type="dxa"/>
+            <w:tcW w:w="1701" w:type="dxa"/>
           </w:tcPr>
           <w:p>
             <w:r>
@@ -1415,7 +1446,7 @@
         </w:tc>
         <w:tc>
           <w:tcPr>
-            <w:tcW w:w="1140" w:type="dxa"/>
+            <w:tcW w:w="1134" w:type="dxa"/>
           </w:tcPr>
           <w:p>
             <w:r>
@@ -1435,7 +1466,7 @@
         </w:tc>
         <w:tc>
           <w:tcPr>
-            <w:tcW w:w="1276" w:type="dxa"/>
+            <w:tcW w:w="1286" w:type="dxa"/>
           </w:tcPr>
           <w:p/>
         </w:tc>
@@ -1456,25 +1487,25 @@
         </w:tc>
         <w:tc>
           <w:tcPr>
-            <w:tcW w:w="1163" w:type="dxa"/>
-          </w:tcPr>
-          <w:p/>
-        </w:tc>
-        <w:tc>
-          <w:tcPr>
-            <w:tcW w:w="1563" w:type="dxa"/>
-          </w:tcPr>
-          <w:p/>
-        </w:tc>
-        <w:tc>
-          <w:tcPr>
-            <w:tcW w:w="1426" w:type="dxa"/>
-          </w:tcPr>
-          <w:p/>
-        </w:tc>
-        <w:tc>
-          <w:tcPr>
-            <w:tcW w:w="1098" w:type="dxa"/>
+            <w:tcW w:w="1559" w:type="dxa"/>
+          </w:tcPr>
+          <w:p/>
+        </w:tc>
+        <w:tc>
+          <w:tcPr>
+            <w:tcW w:w="1701" w:type="dxa"/>
+          </w:tcPr>
+          <w:p/>
+        </w:tc>
+        <w:tc>
+          <w:tcPr>
+            <w:tcW w:w="1560" w:type="dxa"/>
+          </w:tcPr>
+          <w:p/>
+        </w:tc>
+        <w:tc>
+          <w:tcPr>
+            <w:tcW w:w="1134" w:type="dxa"/>
           </w:tcPr>
           <w:p>
             <w:pPr>
@@ -1486,19 +1517,19 @@
         </w:tc>
         <w:tc>
           <w:tcPr>
-            <w:tcW w:w="1260" w:type="dxa"/>
-          </w:tcPr>
-          <w:p/>
-        </w:tc>
-        <w:tc>
-          <w:tcPr>
-            <w:tcW w:w="1989" w:type="dxa"/>
-          </w:tcPr>
-          <w:p/>
-        </w:tc>
-        <w:tc>
-          <w:tcPr>
-            <w:tcW w:w="1140" w:type="dxa"/>
+            <w:tcW w:w="1275" w:type="dxa"/>
+          </w:tcPr>
+          <w:p/>
+        </w:tc>
+        <w:tc>
+          <w:tcPr>
+            <w:tcW w:w="1701" w:type="dxa"/>
+          </w:tcPr>
+          <w:p/>
+        </w:tc>
+        <w:tc>
+          <w:tcPr>
+            <w:tcW w:w="1134" w:type="dxa"/>
           </w:tcPr>
           <w:p/>
         </w:tc>
@@ -1510,7 +1541,7 @@
         </w:tc>
         <w:tc>
           <w:tcPr>
-            <w:tcW w:w="1276" w:type="dxa"/>
+            <w:tcW w:w="1286" w:type="dxa"/>
           </w:tcPr>
           <w:p/>
         </w:tc>
@@ -1531,7 +1562,7 @@
         </w:tc>
         <w:tc>
           <w:tcPr>
-            <w:tcW w:w="1163" w:type="dxa"/>
+            <w:tcW w:w="1559" w:type="dxa"/>
           </w:tcPr>
           <w:p>
             <w:r>
@@ -1541,7 +1572,7 @@
         </w:tc>
         <w:tc>
           <w:tcPr>
-            <w:tcW w:w="1563" w:type="dxa"/>
+            <w:tcW w:w="1701" w:type="dxa"/>
           </w:tcPr>
           <w:p>
             <w:r>
@@ -1557,7 +1588,7 @@
         </w:tc>
         <w:tc>
           <w:tcPr>
-            <w:tcW w:w="1426" w:type="dxa"/>
+            <w:tcW w:w="1560" w:type="dxa"/>
           </w:tcPr>
           <w:p>
             <w:r>
@@ -1573,7 +1604,7 @@
         </w:tc>
         <w:tc>
           <w:tcPr>
-            <w:tcW w:w="1098" w:type="dxa"/>
+            <w:tcW w:w="1134" w:type="dxa"/>
           </w:tcPr>
           <w:p>
             <w:pPr>
@@ -1600,7 +1631,7 @@
         </w:tc>
         <w:tc>
           <w:tcPr>
-            <w:tcW w:w="1260" w:type="dxa"/>
+            <w:tcW w:w="1275" w:type="dxa"/>
           </w:tcPr>
           <w:p>
             <w:r>
@@ -1616,7 +1647,7 @@
         </w:tc>
         <w:tc>
           <w:tcPr>
-            <w:tcW w:w="1989" w:type="dxa"/>
+            <w:tcW w:w="1701" w:type="dxa"/>
           </w:tcPr>
           <w:p>
             <w:r>
@@ -1626,7 +1657,7 @@
         </w:tc>
         <w:tc>
           <w:tcPr>
-            <w:tcW w:w="1140" w:type="dxa"/>
+            <w:tcW w:w="1134" w:type="dxa"/>
           </w:tcPr>
           <w:p>
             <w:r>
@@ -1655,7 +1686,7 @@
         </w:tc>
         <w:tc>
           <w:tcPr>
-            <w:tcW w:w="1276" w:type="dxa"/>
+            <w:tcW w:w="1286" w:type="dxa"/>
           </w:tcPr>
           <w:p>
             <w:r>
@@ -1680,7 +1711,7 @@
         </w:tc>
         <w:tc>
           <w:tcPr>
-            <w:tcW w:w="1163" w:type="dxa"/>
+            <w:tcW w:w="1559" w:type="dxa"/>
           </w:tcPr>
           <w:p>
             <w:r>
@@ -1690,7 +1721,7 @@
         </w:tc>
         <w:tc>
           <w:tcPr>
-            <w:tcW w:w="1563" w:type="dxa"/>
+            <w:tcW w:w="1701" w:type="dxa"/>
           </w:tcPr>
           <w:p>
             <w:r>
@@ -1706,7 +1737,7 @@
         </w:tc>
         <w:tc>
           <w:tcPr>
-            <w:tcW w:w="1426" w:type="dxa"/>
+            <w:tcW w:w="1560" w:type="dxa"/>
           </w:tcPr>
           <w:p>
             <w:r>
@@ -1722,7 +1753,7 @@
         </w:tc>
         <w:tc>
           <w:tcPr>
-            <w:tcW w:w="1098" w:type="dxa"/>
+            <w:tcW w:w="1134" w:type="dxa"/>
           </w:tcPr>
           <w:p>
             <w:pPr>
@@ -1749,7 +1780,7 @@
         </w:tc>
         <w:tc>
           <w:tcPr>
-            <w:tcW w:w="1260" w:type="dxa"/>
+            <w:tcW w:w="1275" w:type="dxa"/>
           </w:tcPr>
           <w:p>
             <w:r>
@@ -1786,7 +1817,7 @@
         </w:tc>
         <w:tc>
           <w:tcPr>
-            <w:tcW w:w="1989" w:type="dxa"/>
+            <w:tcW w:w="1701" w:type="dxa"/>
           </w:tcPr>
           <w:p>
             <w:r>
@@ -1799,7 +1830,7 @@
         </w:tc>
         <w:tc>
           <w:tcPr>
-            <w:tcW w:w="1140" w:type="dxa"/>
+            <w:tcW w:w="1134" w:type="dxa"/>
           </w:tcPr>
           <w:p>
             <w:r>
@@ -1828,7 +1859,7 @@
         </w:tc>
         <w:tc>
           <w:tcPr>
-            <w:tcW w:w="1276" w:type="dxa"/>
+            <w:tcW w:w="1286" w:type="dxa"/>
           </w:tcPr>
           <w:p>
             <w:r>
@@ -1847,13 +1878,14 @@
           </w:tcPr>
           <w:p>
             <w:r>
+              <w:lastRenderedPageBreak/>
               <w:t>DHT11</w:t>
             </w:r>
           </w:p>
         </w:tc>
         <w:tc>
           <w:tcPr>
-            <w:tcW w:w="1163" w:type="dxa"/>
+            <w:tcW w:w="1559" w:type="dxa"/>
           </w:tcPr>
           <w:p>
             <w:r>
@@ -1863,7 +1895,7 @@
         </w:tc>
         <w:tc>
           <w:tcPr>
-            <w:tcW w:w="1563" w:type="dxa"/>
+            <w:tcW w:w="1701" w:type="dxa"/>
           </w:tcPr>
           <w:p>
             <w:r>
@@ -1891,7 +1923,7 @@
         </w:tc>
         <w:tc>
           <w:tcPr>
-            <w:tcW w:w="1426" w:type="dxa"/>
+            <w:tcW w:w="1560" w:type="dxa"/>
           </w:tcPr>
           <w:p>
             <w:r>
@@ -1907,7 +1939,7 @@
         </w:tc>
         <w:tc>
           <w:tcPr>
-            <w:tcW w:w="1098" w:type="dxa"/>
+            <w:tcW w:w="1134" w:type="dxa"/>
           </w:tcPr>
           <w:p>
             <w:pPr>
@@ -1934,7 +1966,7 @@
         </w:tc>
         <w:tc>
           <w:tcPr>
-            <w:tcW w:w="1260" w:type="dxa"/>
+            <w:tcW w:w="1275" w:type="dxa"/>
           </w:tcPr>
           <w:p>
             <w:r>
@@ -1957,7 +1989,7 @@
         </w:tc>
         <w:tc>
           <w:tcPr>
-            <w:tcW w:w="1989" w:type="dxa"/>
+            <w:tcW w:w="1701" w:type="dxa"/>
           </w:tcPr>
           <w:p>
             <w:r>
@@ -1967,7 +1999,7 @@
         </w:tc>
         <w:tc>
           <w:tcPr>
-            <w:tcW w:w="1140" w:type="dxa"/>
+            <w:tcW w:w="1134" w:type="dxa"/>
           </w:tcPr>
           <w:p>
             <w:r>
@@ -1987,7 +2019,7 @@
         </w:tc>
         <w:tc>
           <w:tcPr>
-            <w:tcW w:w="1276" w:type="dxa"/>
+            <w:tcW w:w="1286" w:type="dxa"/>
           </w:tcPr>
           <w:p>
             <w:r>
@@ -2012,25 +2044,25 @@
         </w:tc>
         <w:tc>
           <w:tcPr>
-            <w:tcW w:w="1163" w:type="dxa"/>
-          </w:tcPr>
-          <w:p/>
-        </w:tc>
-        <w:tc>
-          <w:tcPr>
-            <w:tcW w:w="1563" w:type="dxa"/>
-          </w:tcPr>
-          <w:p/>
-        </w:tc>
-        <w:tc>
-          <w:tcPr>
-            <w:tcW w:w="1426" w:type="dxa"/>
-          </w:tcPr>
-          <w:p/>
-        </w:tc>
-        <w:tc>
-          <w:tcPr>
-            <w:tcW w:w="1098" w:type="dxa"/>
+            <w:tcW w:w="1559" w:type="dxa"/>
+          </w:tcPr>
+          <w:p/>
+        </w:tc>
+        <w:tc>
+          <w:tcPr>
+            <w:tcW w:w="1701" w:type="dxa"/>
+          </w:tcPr>
+          <w:p/>
+        </w:tc>
+        <w:tc>
+          <w:tcPr>
+            <w:tcW w:w="1560" w:type="dxa"/>
+          </w:tcPr>
+          <w:p/>
+        </w:tc>
+        <w:tc>
+          <w:tcPr>
+            <w:tcW w:w="1134" w:type="dxa"/>
           </w:tcPr>
           <w:p>
             <w:pPr>
@@ -2042,19 +2074,19 @@
         </w:tc>
         <w:tc>
           <w:tcPr>
-            <w:tcW w:w="1260" w:type="dxa"/>
-          </w:tcPr>
-          <w:p/>
-        </w:tc>
-        <w:tc>
-          <w:tcPr>
-            <w:tcW w:w="1989" w:type="dxa"/>
-          </w:tcPr>
-          <w:p/>
-        </w:tc>
-        <w:tc>
-          <w:tcPr>
-            <w:tcW w:w="1140" w:type="dxa"/>
+            <w:tcW w:w="1275" w:type="dxa"/>
+          </w:tcPr>
+          <w:p/>
+        </w:tc>
+        <w:tc>
+          <w:tcPr>
+            <w:tcW w:w="1701" w:type="dxa"/>
+          </w:tcPr>
+          <w:p/>
+        </w:tc>
+        <w:tc>
+          <w:tcPr>
+            <w:tcW w:w="1134" w:type="dxa"/>
           </w:tcPr>
           <w:p/>
         </w:tc>
@@ -2066,7 +2098,7 @@
         </w:tc>
         <w:tc>
           <w:tcPr>
-            <w:tcW w:w="1276" w:type="dxa"/>
+            <w:tcW w:w="1286" w:type="dxa"/>
           </w:tcPr>
           <w:p/>
         </w:tc>
@@ -2081,32 +2113,31 @@
           </w:tcPr>
           <w:p>
             <w:r>
-              <w:lastRenderedPageBreak/>
               <w:t>DHT21</w:t>
             </w:r>
           </w:p>
         </w:tc>
         <w:tc>
           <w:tcPr>
-            <w:tcW w:w="1163" w:type="dxa"/>
-          </w:tcPr>
-          <w:p/>
-        </w:tc>
-        <w:tc>
-          <w:tcPr>
-            <w:tcW w:w="1563" w:type="dxa"/>
-          </w:tcPr>
-          <w:p/>
-        </w:tc>
-        <w:tc>
-          <w:tcPr>
-            <w:tcW w:w="1426" w:type="dxa"/>
-          </w:tcPr>
-          <w:p/>
-        </w:tc>
-        <w:tc>
-          <w:tcPr>
-            <w:tcW w:w="1098" w:type="dxa"/>
+            <w:tcW w:w="1559" w:type="dxa"/>
+          </w:tcPr>
+          <w:p/>
+        </w:tc>
+        <w:tc>
+          <w:tcPr>
+            <w:tcW w:w="1701" w:type="dxa"/>
+          </w:tcPr>
+          <w:p/>
+        </w:tc>
+        <w:tc>
+          <w:tcPr>
+            <w:tcW w:w="1560" w:type="dxa"/>
+          </w:tcPr>
+          <w:p/>
+        </w:tc>
+        <w:tc>
+          <w:tcPr>
+            <w:tcW w:w="1134" w:type="dxa"/>
           </w:tcPr>
           <w:p>
             <w:pPr>
@@ -2118,19 +2149,19 @@
         </w:tc>
         <w:tc>
           <w:tcPr>
-            <w:tcW w:w="1260" w:type="dxa"/>
-          </w:tcPr>
-          <w:p/>
-        </w:tc>
-        <w:tc>
-          <w:tcPr>
-            <w:tcW w:w="1989" w:type="dxa"/>
-          </w:tcPr>
-          <w:p/>
-        </w:tc>
-        <w:tc>
-          <w:tcPr>
-            <w:tcW w:w="1140" w:type="dxa"/>
+            <w:tcW w:w="1275" w:type="dxa"/>
+          </w:tcPr>
+          <w:p/>
+        </w:tc>
+        <w:tc>
+          <w:tcPr>
+            <w:tcW w:w="1701" w:type="dxa"/>
+          </w:tcPr>
+          <w:p/>
+        </w:tc>
+        <w:tc>
+          <w:tcPr>
+            <w:tcW w:w="1134" w:type="dxa"/>
           </w:tcPr>
           <w:p/>
         </w:tc>
@@ -2142,7 +2173,7 @@
         </w:tc>
         <w:tc>
           <w:tcPr>
-            <w:tcW w:w="1276" w:type="dxa"/>
+            <w:tcW w:w="1286" w:type="dxa"/>
           </w:tcPr>
           <w:p/>
         </w:tc>
@@ -2163,25 +2194,25 @@
         </w:tc>
         <w:tc>
           <w:tcPr>
-            <w:tcW w:w="1163" w:type="dxa"/>
-          </w:tcPr>
-          <w:p/>
-        </w:tc>
-        <w:tc>
-          <w:tcPr>
-            <w:tcW w:w="1563" w:type="dxa"/>
-          </w:tcPr>
-          <w:p/>
-        </w:tc>
-        <w:tc>
-          <w:tcPr>
-            <w:tcW w:w="1426" w:type="dxa"/>
-          </w:tcPr>
-          <w:p/>
-        </w:tc>
-        <w:tc>
-          <w:tcPr>
-            <w:tcW w:w="1098" w:type="dxa"/>
+            <w:tcW w:w="1559" w:type="dxa"/>
+          </w:tcPr>
+          <w:p/>
+        </w:tc>
+        <w:tc>
+          <w:tcPr>
+            <w:tcW w:w="1701" w:type="dxa"/>
+          </w:tcPr>
+          <w:p/>
+        </w:tc>
+        <w:tc>
+          <w:tcPr>
+            <w:tcW w:w="1560" w:type="dxa"/>
+          </w:tcPr>
+          <w:p/>
+        </w:tc>
+        <w:tc>
+          <w:tcPr>
+            <w:tcW w:w="1134" w:type="dxa"/>
           </w:tcPr>
           <w:p>
             <w:pPr>
@@ -2193,19 +2224,19 @@
         </w:tc>
         <w:tc>
           <w:tcPr>
-            <w:tcW w:w="1260" w:type="dxa"/>
-          </w:tcPr>
-          <w:p/>
-        </w:tc>
-        <w:tc>
-          <w:tcPr>
-            <w:tcW w:w="1989" w:type="dxa"/>
-          </w:tcPr>
-          <w:p/>
-        </w:tc>
-        <w:tc>
-          <w:tcPr>
-            <w:tcW w:w="1140" w:type="dxa"/>
+            <w:tcW w:w="1275" w:type="dxa"/>
+          </w:tcPr>
+          <w:p/>
+        </w:tc>
+        <w:tc>
+          <w:tcPr>
+            <w:tcW w:w="1701" w:type="dxa"/>
+          </w:tcPr>
+          <w:p/>
+        </w:tc>
+        <w:tc>
+          <w:tcPr>
+            <w:tcW w:w="1134" w:type="dxa"/>
           </w:tcPr>
           <w:p/>
         </w:tc>
@@ -2217,7 +2248,7 @@
         </w:tc>
         <w:tc>
           <w:tcPr>
-            <w:tcW w:w="1276" w:type="dxa"/>
+            <w:tcW w:w="1286" w:type="dxa"/>
           </w:tcPr>
           <w:p/>
         </w:tc>
@@ -2238,7 +2269,7 @@
         </w:tc>
         <w:tc>
           <w:tcPr>
-            <w:tcW w:w="1163" w:type="dxa"/>
+            <w:tcW w:w="1559" w:type="dxa"/>
           </w:tcPr>
           <w:p>
             <w:r>
@@ -2248,7 +2279,7 @@
         </w:tc>
         <w:tc>
           <w:tcPr>
-            <w:tcW w:w="1563" w:type="dxa"/>
+            <w:tcW w:w="1701" w:type="dxa"/>
           </w:tcPr>
           <w:p>
             <w:r>
@@ -2267,7 +2298,7 @@
         </w:tc>
         <w:tc>
           <w:tcPr>
-            <w:tcW w:w="1426" w:type="dxa"/>
+            <w:tcW w:w="1560" w:type="dxa"/>
           </w:tcPr>
           <w:p>
             <w:r>
@@ -2283,7 +2314,7 @@
         </w:tc>
         <w:tc>
           <w:tcPr>
-            <w:tcW w:w="1098" w:type="dxa"/>
+            <w:tcW w:w="1134" w:type="dxa"/>
           </w:tcPr>
           <w:p>
             <w:pPr>
@@ -2310,7 +2341,7 @@
         </w:tc>
         <w:tc>
           <w:tcPr>
-            <w:tcW w:w="1260" w:type="dxa"/>
+            <w:tcW w:w="1275" w:type="dxa"/>
           </w:tcPr>
           <w:p>
             <w:r>
@@ -2326,7 +2357,7 @@
         </w:tc>
         <w:tc>
           <w:tcPr>
-            <w:tcW w:w="1989" w:type="dxa"/>
+            <w:tcW w:w="1701" w:type="dxa"/>
           </w:tcPr>
           <w:p>
             <w:r>
@@ -2336,7 +2367,7 @@
         </w:tc>
         <w:tc>
           <w:tcPr>
-            <w:tcW w:w="1140" w:type="dxa"/>
+            <w:tcW w:w="1134" w:type="dxa"/>
           </w:tcPr>
           <w:p>
             <w:r>
@@ -2356,7 +2387,7 @@
         </w:tc>
         <w:tc>
           <w:tcPr>
-            <w:tcW w:w="1276" w:type="dxa"/>
+            <w:tcW w:w="1286" w:type="dxa"/>
           </w:tcPr>
           <w:p/>
         </w:tc>
@@ -2377,7 +2408,7 @@
         </w:tc>
         <w:tc>
           <w:tcPr>
-            <w:tcW w:w="1163" w:type="dxa"/>
+            <w:tcW w:w="1559" w:type="dxa"/>
           </w:tcPr>
           <w:p>
             <w:r>
@@ -2387,7 +2418,7 @@
         </w:tc>
         <w:tc>
           <w:tcPr>
-            <w:tcW w:w="1563" w:type="dxa"/>
+            <w:tcW w:w="1701" w:type="dxa"/>
           </w:tcPr>
           <w:p>
             <w:r>
@@ -2400,13 +2431,19 @@
               <w:t>µ</w:t>
             </w:r>
             <w:r>
-              <w:t>A to 5 mA</w:t>
-            </w:r>
-          </w:p>
-        </w:tc>
-        <w:tc>
-          <w:tcPr>
-            <w:tcW w:w="1426" w:type="dxa"/>
+              <w:t xml:space="preserve">A </w:t>
+            </w:r>
+            <w:r>
+              <w:br/>
+            </w:r>
+            <w:r>
+              <w:t>to 5 mA</w:t>
+            </w:r>
+          </w:p>
+        </w:tc>
+        <w:tc>
+          <w:tcPr>
+            <w:tcW w:w="1560" w:type="dxa"/>
           </w:tcPr>
           <w:p>
             <w:r>
@@ -2422,7 +2459,7 @@
         </w:tc>
         <w:tc>
           <w:tcPr>
-            <w:tcW w:w="1098" w:type="dxa"/>
+            <w:tcW w:w="1134" w:type="dxa"/>
           </w:tcPr>
           <w:p>
             <w:pPr>
@@ -2440,7 +2477,7 @@
         </w:tc>
         <w:tc>
           <w:tcPr>
-            <w:tcW w:w="1260" w:type="dxa"/>
+            <w:tcW w:w="1275" w:type="dxa"/>
           </w:tcPr>
           <w:p>
             <w:r>
@@ -2450,7 +2487,7 @@
         </w:tc>
         <w:tc>
           <w:tcPr>
-            <w:tcW w:w="1989" w:type="dxa"/>
+            <w:tcW w:w="1701" w:type="dxa"/>
           </w:tcPr>
           <w:p>
             <w:r>
@@ -2460,7 +2497,7 @@
         </w:tc>
         <w:tc>
           <w:tcPr>
-            <w:tcW w:w="1140" w:type="dxa"/>
+            <w:tcW w:w="1134" w:type="dxa"/>
           </w:tcPr>
           <w:p>
             <w:r>
@@ -2480,7 +2517,7 @@
         </w:tc>
         <w:tc>
           <w:tcPr>
-            <w:tcW w:w="1276" w:type="dxa"/>
+            <w:tcW w:w="1286" w:type="dxa"/>
           </w:tcPr>
           <w:p/>
         </w:tc>
@@ -2501,7 +2538,7 @@
         </w:tc>
         <w:tc>
           <w:tcPr>
-            <w:tcW w:w="1163" w:type="dxa"/>
+            <w:tcW w:w="1559" w:type="dxa"/>
           </w:tcPr>
           <w:p>
             <w:r>
@@ -2511,7 +2548,7 @@
         </w:tc>
         <w:tc>
           <w:tcPr>
-            <w:tcW w:w="1563" w:type="dxa"/>
+            <w:tcW w:w="1701" w:type="dxa"/>
           </w:tcPr>
           <w:p>
             <w:r>
@@ -2530,7 +2567,7 @@
         </w:tc>
         <w:tc>
           <w:tcPr>
-            <w:tcW w:w="1426" w:type="dxa"/>
+            <w:tcW w:w="1560" w:type="dxa"/>
           </w:tcPr>
           <w:p>
             <w:r>
@@ -2546,7 +2583,7 @@
         </w:tc>
         <w:tc>
           <w:tcPr>
-            <w:tcW w:w="1098" w:type="dxa"/>
+            <w:tcW w:w="1134" w:type="dxa"/>
           </w:tcPr>
           <w:p>
             <w:pPr>
@@ -2564,7 +2601,7 @@
         </w:tc>
         <w:tc>
           <w:tcPr>
-            <w:tcW w:w="1260" w:type="dxa"/>
+            <w:tcW w:w="1275" w:type="dxa"/>
           </w:tcPr>
           <w:p>
             <w:r>
@@ -2587,7 +2624,7 @@
         </w:tc>
         <w:tc>
           <w:tcPr>
-            <w:tcW w:w="1989" w:type="dxa"/>
+            <w:tcW w:w="1701" w:type="dxa"/>
           </w:tcPr>
           <w:p>
             <w:r>
@@ -2597,7 +2634,7 @@
         </w:tc>
         <w:tc>
           <w:tcPr>
-            <w:tcW w:w="1140" w:type="dxa"/>
+            <w:tcW w:w="1134" w:type="dxa"/>
           </w:tcPr>
           <w:p>
             <w:r>
@@ -2626,7 +2663,7 @@
         </w:tc>
         <w:tc>
           <w:tcPr>
-            <w:tcW w:w="1276" w:type="dxa"/>
+            <w:tcW w:w="1286" w:type="dxa"/>
           </w:tcPr>
           <w:p/>
         </w:tc>
@@ -2647,25 +2684,25 @@
         </w:tc>
         <w:tc>
           <w:tcPr>
-            <w:tcW w:w="1163" w:type="dxa"/>
-          </w:tcPr>
-          <w:p/>
-        </w:tc>
-        <w:tc>
-          <w:tcPr>
-            <w:tcW w:w="1563" w:type="dxa"/>
-          </w:tcPr>
-          <w:p/>
-        </w:tc>
-        <w:tc>
-          <w:tcPr>
-            <w:tcW w:w="1426" w:type="dxa"/>
-          </w:tcPr>
-          <w:p/>
-        </w:tc>
-        <w:tc>
-          <w:tcPr>
-            <w:tcW w:w="1098" w:type="dxa"/>
+            <w:tcW w:w="1559" w:type="dxa"/>
+          </w:tcPr>
+          <w:p/>
+        </w:tc>
+        <w:tc>
+          <w:tcPr>
+            <w:tcW w:w="1701" w:type="dxa"/>
+          </w:tcPr>
+          <w:p/>
+        </w:tc>
+        <w:tc>
+          <w:tcPr>
+            <w:tcW w:w="1560" w:type="dxa"/>
+          </w:tcPr>
+          <w:p/>
+        </w:tc>
+        <w:tc>
+          <w:tcPr>
+            <w:tcW w:w="1134" w:type="dxa"/>
           </w:tcPr>
           <w:p>
             <w:pPr>
@@ -2677,19 +2714,19 @@
         </w:tc>
         <w:tc>
           <w:tcPr>
-            <w:tcW w:w="1260" w:type="dxa"/>
-          </w:tcPr>
-          <w:p/>
-        </w:tc>
-        <w:tc>
-          <w:tcPr>
-            <w:tcW w:w="1989" w:type="dxa"/>
-          </w:tcPr>
-          <w:p/>
-        </w:tc>
-        <w:tc>
-          <w:tcPr>
-            <w:tcW w:w="1140" w:type="dxa"/>
+            <w:tcW w:w="1275" w:type="dxa"/>
+          </w:tcPr>
+          <w:p/>
+        </w:tc>
+        <w:tc>
+          <w:tcPr>
+            <w:tcW w:w="1701" w:type="dxa"/>
+          </w:tcPr>
+          <w:p/>
+        </w:tc>
+        <w:tc>
+          <w:tcPr>
+            <w:tcW w:w="1134" w:type="dxa"/>
           </w:tcPr>
           <w:p/>
         </w:tc>
@@ -2701,7 +2738,7 @@
         </w:tc>
         <w:tc>
           <w:tcPr>
-            <w:tcW w:w="1276" w:type="dxa"/>
+            <w:tcW w:w="1286" w:type="dxa"/>
           </w:tcPr>
           <w:p/>
         </w:tc>
@@ -2722,25 +2759,52 @@
         </w:tc>
         <w:tc>
           <w:tcPr>
-            <w:tcW w:w="1163" w:type="dxa"/>
-          </w:tcPr>
-          <w:p/>
-        </w:tc>
-        <w:tc>
-          <w:tcPr>
-            <w:tcW w:w="1563" w:type="dxa"/>
-          </w:tcPr>
-          <w:p/>
-        </w:tc>
-        <w:tc>
-          <w:tcPr>
-            <w:tcW w:w="1426" w:type="dxa"/>
-          </w:tcPr>
-          <w:p/>
-        </w:tc>
-        <w:tc>
-          <w:tcPr>
-            <w:tcW w:w="1098" w:type="dxa"/>
+            <w:tcW w:w="1559" w:type="dxa"/>
+          </w:tcPr>
+          <w:p>
+            <w:r>
+              <w:t>3.0</w:t>
+            </w:r>
+            <w:r>
+              <w:t xml:space="preserve"> to 5.5 V</w:t>
+            </w:r>
+          </w:p>
+        </w:tc>
+        <w:tc>
+          <w:tcPr>
+            <w:tcW w:w="1701" w:type="dxa"/>
+          </w:tcPr>
+          <w:p>
+            <w:r>
+              <w:t xml:space="preserve">750 nA </w:t>
+            </w:r>
+            <w:r>
+              <w:br/>
+            </w:r>
+            <w:r>
+              <w:t>to 1.5 mA</w:t>
+            </w:r>
+          </w:p>
+        </w:tc>
+        <w:tc>
+          <w:tcPr>
+            <w:tcW w:w="1560" w:type="dxa"/>
+          </w:tcPr>
+          <w:p>
+            <w:r>
+              <w:t xml:space="preserve">-55 to 125 </w:t>
+            </w:r>
+            <w:r>
+              <w:rPr>
+                <w:rFonts w:cs="Times New Roman"/>
+              </w:rPr>
+              <w:t>℃</w:t>
+            </w:r>
+          </w:p>
+        </w:tc>
+        <w:tc>
+          <w:tcPr>
+            <w:tcW w:w="1134" w:type="dxa"/>
           </w:tcPr>
           <w:p>
             <w:pPr>
@@ -2748,35 +2812,139 @@
                 <w:rFonts w:cs="Times New Roman"/>
               </w:rPr>
             </w:pPr>
-          </w:p>
-        </w:tc>
-        <w:tc>
-          <w:tcPr>
-            <w:tcW w:w="1260" w:type="dxa"/>
-          </w:tcPr>
-          <w:p/>
-        </w:tc>
-        <w:tc>
-          <w:tcPr>
-            <w:tcW w:w="1989" w:type="dxa"/>
-          </w:tcPr>
-          <w:p/>
-        </w:tc>
-        <w:tc>
-          <w:tcPr>
-            <w:tcW w:w="1140" w:type="dxa"/>
-          </w:tcPr>
-          <w:p/>
+            <w:r>
+              <w:rPr>
+                <w:rFonts w:cs="Times New Roman"/>
+              </w:rPr>
+              <w:t>±</w:t>
+            </w:r>
+            <w:r>
+              <w:rPr>
+                <w:rFonts w:cs="Times New Roman"/>
+              </w:rPr>
+              <w:t>0.5</w:t>
+            </w:r>
+            <w:r>
+              <w:rPr>
+                <w:rFonts w:cs="Times New Roman"/>
+              </w:rPr>
+              <w:t xml:space="preserve"> to </w:t>
+            </w:r>
+            <w:r>
+              <w:rPr>
+                <w:rFonts w:cs="Times New Roman"/>
+              </w:rPr>
+              <w:t>±</w:t>
+            </w:r>
+            <w:r>
+              <w:rPr>
+                <w:rFonts w:cs="Times New Roman"/>
+              </w:rPr>
+              <w:t xml:space="preserve">2 </w:t>
+            </w:r>
+            <w:r>
+              <w:rPr>
+                <w:rFonts w:cs="Times New Roman"/>
+              </w:rPr>
+              <w:t>℃</w:t>
+            </w:r>
+          </w:p>
+        </w:tc>
+        <w:tc>
+          <w:tcPr>
+            <w:tcW w:w="1275" w:type="dxa"/>
+          </w:tcPr>
+          <w:p>
+            <w:r>
+              <w:t xml:space="preserve">0.5 </w:t>
+            </w:r>
+            <w:r>
+              <w:rPr>
+                <w:rFonts w:cs="Times New Roman"/>
+              </w:rPr>
+              <w:t>℃</w:t>
+            </w:r>
+            <w:r>
+              <w:t xml:space="preserve"> </w:t>
+            </w:r>
+            <w:r>
+              <w:br/>
+              <w:t>(9-bit)</w:t>
+            </w:r>
+            <w:r>
+              <w:t xml:space="preserve"> to 0.0625 </w:t>
+            </w:r>
+            <w:r>
+              <w:rPr>
+                <w:rFonts w:cs="Times New Roman"/>
+              </w:rPr>
+              <w:t>℃</w:t>
+            </w:r>
+            <w:r>
+              <w:rPr>
+                <w:rFonts w:cs="Times New Roman"/>
+              </w:rPr>
+              <w:t xml:space="preserve"> (12-bit)</w:t>
+            </w:r>
+          </w:p>
+        </w:tc>
+        <w:tc>
+          <w:tcPr>
+            <w:tcW w:w="1701" w:type="dxa"/>
+          </w:tcPr>
+          <w:p>
+            <w:pPr>
+              <w:pStyle w:val="ListParagraph"/>
+              <w:numPr>
+                <w:ilvl w:val="0"/>
+                <w:numId w:val="6"/>
+              </w:numPr>
+              <w:ind w:left="38" w:hanging="142"/>
+            </w:pPr>
+            <w:r>
+              <w:t>4.58 x 4.58 x 3.86 mm (TO-92)</w:t>
+            </w:r>
+          </w:p>
+          <w:p>
+            <w:pPr>
+              <w:pStyle w:val="ListParagraph"/>
+              <w:numPr>
+                <w:ilvl w:val="0"/>
+                <w:numId w:val="6"/>
+              </w:numPr>
+              <w:ind w:left="38" w:hanging="142"/>
+            </w:pPr>
+            <w:r>
+              <w:t>1-m</w:t>
+            </w:r>
+            <w:r>
+              <w:t xml:space="preserve"> long waterproof probe</w:t>
+            </w:r>
+          </w:p>
+        </w:tc>
+        <w:tc>
+          <w:tcPr>
+            <w:tcW w:w="1134" w:type="dxa"/>
+          </w:tcPr>
+          <w:p>
+            <w:r>
+              <w:t>29,000 to 85,000 VND</w:t>
+            </w:r>
+          </w:p>
         </w:tc>
         <w:tc>
           <w:tcPr>
             <w:tcW w:w="1843" w:type="dxa"/>
           </w:tcPr>
-          <w:p/>
-        </w:tc>
-        <w:tc>
-          <w:tcPr>
-            <w:tcW w:w="1276" w:type="dxa"/>
+          <w:p>
+            <w:r>
+              <w:t>One-Wire</w:t>
+            </w:r>
+          </w:p>
+        </w:tc>
+        <w:tc>
+          <w:tcPr>
+            <w:tcW w:w="1286" w:type="dxa"/>
           </w:tcPr>
           <w:p/>
         </w:tc>
@@ -2797,25 +2965,25 @@
         </w:tc>
         <w:tc>
           <w:tcPr>
-            <w:tcW w:w="1163" w:type="dxa"/>
-          </w:tcPr>
-          <w:p/>
-        </w:tc>
-        <w:tc>
-          <w:tcPr>
-            <w:tcW w:w="1563" w:type="dxa"/>
-          </w:tcPr>
-          <w:p/>
-        </w:tc>
-        <w:tc>
-          <w:tcPr>
-            <w:tcW w:w="1426" w:type="dxa"/>
-          </w:tcPr>
-          <w:p/>
-        </w:tc>
-        <w:tc>
-          <w:tcPr>
-            <w:tcW w:w="1098" w:type="dxa"/>
+            <w:tcW w:w="1559" w:type="dxa"/>
+          </w:tcPr>
+          <w:p/>
+        </w:tc>
+        <w:tc>
+          <w:tcPr>
+            <w:tcW w:w="1701" w:type="dxa"/>
+          </w:tcPr>
+          <w:p/>
+        </w:tc>
+        <w:tc>
+          <w:tcPr>
+            <w:tcW w:w="1560" w:type="dxa"/>
+          </w:tcPr>
+          <w:p/>
+        </w:tc>
+        <w:tc>
+          <w:tcPr>
+            <w:tcW w:w="1134" w:type="dxa"/>
           </w:tcPr>
           <w:p>
             <w:pPr>
@@ -2827,19 +2995,19 @@
         </w:tc>
         <w:tc>
           <w:tcPr>
-            <w:tcW w:w="1260" w:type="dxa"/>
-          </w:tcPr>
-          <w:p/>
-        </w:tc>
-        <w:tc>
-          <w:tcPr>
-            <w:tcW w:w="1989" w:type="dxa"/>
-          </w:tcPr>
-          <w:p/>
-        </w:tc>
-        <w:tc>
-          <w:tcPr>
-            <w:tcW w:w="1140" w:type="dxa"/>
+            <w:tcW w:w="1275" w:type="dxa"/>
+          </w:tcPr>
+          <w:p/>
+        </w:tc>
+        <w:tc>
+          <w:tcPr>
+            <w:tcW w:w="1701" w:type="dxa"/>
+          </w:tcPr>
+          <w:p/>
+        </w:tc>
+        <w:tc>
+          <w:tcPr>
+            <w:tcW w:w="1134" w:type="dxa"/>
           </w:tcPr>
           <w:p/>
         </w:tc>
@@ -2851,7 +3019,7 @@
         </w:tc>
         <w:tc>
           <w:tcPr>
-            <w:tcW w:w="1276" w:type="dxa"/>
+            <w:tcW w:w="1286" w:type="dxa"/>
           </w:tcPr>
           <w:p/>
         </w:tc>
@@ -2872,25 +3040,25 @@
         </w:tc>
         <w:tc>
           <w:tcPr>
-            <w:tcW w:w="1163" w:type="dxa"/>
-          </w:tcPr>
-          <w:p/>
-        </w:tc>
-        <w:tc>
-          <w:tcPr>
-            <w:tcW w:w="1563" w:type="dxa"/>
-          </w:tcPr>
-          <w:p/>
-        </w:tc>
-        <w:tc>
-          <w:tcPr>
-            <w:tcW w:w="1426" w:type="dxa"/>
-          </w:tcPr>
-          <w:p/>
-        </w:tc>
-        <w:tc>
-          <w:tcPr>
-            <w:tcW w:w="1098" w:type="dxa"/>
+            <w:tcW w:w="1559" w:type="dxa"/>
+          </w:tcPr>
+          <w:p/>
+        </w:tc>
+        <w:tc>
+          <w:tcPr>
+            <w:tcW w:w="1701" w:type="dxa"/>
+          </w:tcPr>
+          <w:p/>
+        </w:tc>
+        <w:tc>
+          <w:tcPr>
+            <w:tcW w:w="1560" w:type="dxa"/>
+          </w:tcPr>
+          <w:p/>
+        </w:tc>
+        <w:tc>
+          <w:tcPr>
+            <w:tcW w:w="1134" w:type="dxa"/>
           </w:tcPr>
           <w:p>
             <w:pPr>
@@ -2902,19 +3070,19 @@
         </w:tc>
         <w:tc>
           <w:tcPr>
-            <w:tcW w:w="1260" w:type="dxa"/>
-          </w:tcPr>
-          <w:p/>
-        </w:tc>
-        <w:tc>
-          <w:tcPr>
-            <w:tcW w:w="1989" w:type="dxa"/>
-          </w:tcPr>
-          <w:p/>
-        </w:tc>
-        <w:tc>
-          <w:tcPr>
-            <w:tcW w:w="1140" w:type="dxa"/>
+            <w:tcW w:w="1275" w:type="dxa"/>
+          </w:tcPr>
+          <w:p/>
+        </w:tc>
+        <w:tc>
+          <w:tcPr>
+            <w:tcW w:w="1701" w:type="dxa"/>
+          </w:tcPr>
+          <w:p/>
+        </w:tc>
+        <w:tc>
+          <w:tcPr>
+            <w:tcW w:w="1134" w:type="dxa"/>
           </w:tcPr>
           <w:p/>
         </w:tc>
@@ -2926,7 +3094,7 @@
         </w:tc>
         <w:tc>
           <w:tcPr>
-            <w:tcW w:w="1276" w:type="dxa"/>
+            <w:tcW w:w="1286" w:type="dxa"/>
           </w:tcPr>
           <w:p/>
         </w:tc>
@@ -2947,25 +3115,25 @@
         </w:tc>
         <w:tc>
           <w:tcPr>
-            <w:tcW w:w="1163" w:type="dxa"/>
-          </w:tcPr>
-          <w:p/>
-        </w:tc>
-        <w:tc>
-          <w:tcPr>
-            <w:tcW w:w="1563" w:type="dxa"/>
-          </w:tcPr>
-          <w:p/>
-        </w:tc>
-        <w:tc>
-          <w:tcPr>
-            <w:tcW w:w="1426" w:type="dxa"/>
-          </w:tcPr>
-          <w:p/>
-        </w:tc>
-        <w:tc>
-          <w:tcPr>
-            <w:tcW w:w="1098" w:type="dxa"/>
+            <w:tcW w:w="1559" w:type="dxa"/>
+          </w:tcPr>
+          <w:p/>
+        </w:tc>
+        <w:tc>
+          <w:tcPr>
+            <w:tcW w:w="1701" w:type="dxa"/>
+          </w:tcPr>
+          <w:p/>
+        </w:tc>
+        <w:tc>
+          <w:tcPr>
+            <w:tcW w:w="1560" w:type="dxa"/>
+          </w:tcPr>
+          <w:p/>
+        </w:tc>
+        <w:tc>
+          <w:tcPr>
+            <w:tcW w:w="1134" w:type="dxa"/>
           </w:tcPr>
           <w:p>
             <w:pPr>
@@ -2977,19 +3145,19 @@
         </w:tc>
         <w:tc>
           <w:tcPr>
-            <w:tcW w:w="1260" w:type="dxa"/>
-          </w:tcPr>
-          <w:p/>
-        </w:tc>
-        <w:tc>
-          <w:tcPr>
-            <w:tcW w:w="1989" w:type="dxa"/>
-          </w:tcPr>
-          <w:p/>
-        </w:tc>
-        <w:tc>
-          <w:tcPr>
-            <w:tcW w:w="1140" w:type="dxa"/>
+            <w:tcW w:w="1275" w:type="dxa"/>
+          </w:tcPr>
+          <w:p/>
+        </w:tc>
+        <w:tc>
+          <w:tcPr>
+            <w:tcW w:w="1701" w:type="dxa"/>
+          </w:tcPr>
+          <w:p/>
+        </w:tc>
+        <w:tc>
+          <w:tcPr>
+            <w:tcW w:w="1134" w:type="dxa"/>
           </w:tcPr>
           <w:p/>
         </w:tc>
@@ -3001,7 +3169,7 @@
         </w:tc>
         <w:tc>
           <w:tcPr>
-            <w:tcW w:w="1276" w:type="dxa"/>
+            <w:tcW w:w="1286" w:type="dxa"/>
           </w:tcPr>
           <w:p/>
         </w:tc>
@@ -3022,25 +3190,25 @@
         </w:tc>
         <w:tc>
           <w:tcPr>
-            <w:tcW w:w="1163" w:type="dxa"/>
-          </w:tcPr>
-          <w:p/>
-        </w:tc>
-        <w:tc>
-          <w:tcPr>
-            <w:tcW w:w="1563" w:type="dxa"/>
-          </w:tcPr>
-          <w:p/>
-        </w:tc>
-        <w:tc>
-          <w:tcPr>
-            <w:tcW w:w="1426" w:type="dxa"/>
-          </w:tcPr>
-          <w:p/>
-        </w:tc>
-        <w:tc>
-          <w:tcPr>
-            <w:tcW w:w="1098" w:type="dxa"/>
+            <w:tcW w:w="1559" w:type="dxa"/>
+          </w:tcPr>
+          <w:p/>
+        </w:tc>
+        <w:tc>
+          <w:tcPr>
+            <w:tcW w:w="1701" w:type="dxa"/>
+          </w:tcPr>
+          <w:p/>
+        </w:tc>
+        <w:tc>
+          <w:tcPr>
+            <w:tcW w:w="1560" w:type="dxa"/>
+          </w:tcPr>
+          <w:p/>
+        </w:tc>
+        <w:tc>
+          <w:tcPr>
+            <w:tcW w:w="1134" w:type="dxa"/>
           </w:tcPr>
           <w:p>
             <w:pPr>
@@ -3052,19 +3220,19 @@
         </w:tc>
         <w:tc>
           <w:tcPr>
-            <w:tcW w:w="1260" w:type="dxa"/>
-          </w:tcPr>
-          <w:p/>
-        </w:tc>
-        <w:tc>
-          <w:tcPr>
-            <w:tcW w:w="1989" w:type="dxa"/>
-          </w:tcPr>
-          <w:p/>
-        </w:tc>
-        <w:tc>
-          <w:tcPr>
-            <w:tcW w:w="1140" w:type="dxa"/>
+            <w:tcW w:w="1275" w:type="dxa"/>
+          </w:tcPr>
+          <w:p/>
+        </w:tc>
+        <w:tc>
+          <w:tcPr>
+            <w:tcW w:w="1701" w:type="dxa"/>
+          </w:tcPr>
+          <w:p/>
+        </w:tc>
+        <w:tc>
+          <w:tcPr>
+            <w:tcW w:w="1134" w:type="dxa"/>
           </w:tcPr>
           <w:p/>
         </w:tc>
@@ -3076,7 +3244,7 @@
         </w:tc>
         <w:tc>
           <w:tcPr>
-            <w:tcW w:w="1276" w:type="dxa"/>
+            <w:tcW w:w="1286" w:type="dxa"/>
           </w:tcPr>
           <w:p/>
         </w:tc>
@@ -3097,25 +3265,25 @@
         </w:tc>
         <w:tc>
           <w:tcPr>
-            <w:tcW w:w="1163" w:type="dxa"/>
-          </w:tcPr>
-          <w:p/>
-        </w:tc>
-        <w:tc>
-          <w:tcPr>
-            <w:tcW w:w="1563" w:type="dxa"/>
-          </w:tcPr>
-          <w:p/>
-        </w:tc>
-        <w:tc>
-          <w:tcPr>
-            <w:tcW w:w="1426" w:type="dxa"/>
-          </w:tcPr>
-          <w:p/>
-        </w:tc>
-        <w:tc>
-          <w:tcPr>
-            <w:tcW w:w="1098" w:type="dxa"/>
+            <w:tcW w:w="1559" w:type="dxa"/>
+          </w:tcPr>
+          <w:p/>
+        </w:tc>
+        <w:tc>
+          <w:tcPr>
+            <w:tcW w:w="1701" w:type="dxa"/>
+          </w:tcPr>
+          <w:p/>
+        </w:tc>
+        <w:tc>
+          <w:tcPr>
+            <w:tcW w:w="1560" w:type="dxa"/>
+          </w:tcPr>
+          <w:p/>
+        </w:tc>
+        <w:tc>
+          <w:tcPr>
+            <w:tcW w:w="1134" w:type="dxa"/>
           </w:tcPr>
           <w:p>
             <w:pPr>
@@ -3127,19 +3295,19 @@
         </w:tc>
         <w:tc>
           <w:tcPr>
-            <w:tcW w:w="1260" w:type="dxa"/>
-          </w:tcPr>
-          <w:p/>
-        </w:tc>
-        <w:tc>
-          <w:tcPr>
-            <w:tcW w:w="1989" w:type="dxa"/>
-          </w:tcPr>
-          <w:p/>
-        </w:tc>
-        <w:tc>
-          <w:tcPr>
-            <w:tcW w:w="1140" w:type="dxa"/>
+            <w:tcW w:w="1275" w:type="dxa"/>
+          </w:tcPr>
+          <w:p/>
+        </w:tc>
+        <w:tc>
+          <w:tcPr>
+            <w:tcW w:w="1701" w:type="dxa"/>
+          </w:tcPr>
+          <w:p/>
+        </w:tc>
+        <w:tc>
+          <w:tcPr>
+            <w:tcW w:w="1134" w:type="dxa"/>
           </w:tcPr>
           <w:p/>
         </w:tc>
@@ -3151,7 +3319,7 @@
         </w:tc>
         <w:tc>
           <w:tcPr>
-            <w:tcW w:w="1276" w:type="dxa"/>
+            <w:tcW w:w="1286" w:type="dxa"/>
           </w:tcPr>
           <w:p/>
         </w:tc>
@@ -3209,8 +3377,9 @@
     <w:p>
       <w:pPr>
         <w:sectPr>
+          <w:type w:val="nextColumn"/>
           <w:pgSz w:w="16838" w:h="11906" w:orient="landscape" w:code="9"/>
-          <w:pgMar w:top="1440" w:right="1440" w:bottom="1440" w:left="1440" w:header="709" w:footer="709" w:gutter="0"/>
+          <w:pgMar w:top="1134" w:right="1134" w:bottom="1134" w:left="1134" w:header="709" w:footer="709" w:gutter="0"/>
           <w:cols w:space="708"/>
           <w:docGrid w:linePitch="360"/>
         </w:sectPr>
@@ -3440,8 +3609,9 @@
       </w:r>
     </w:p>
     <w:sectPr>
-      <w:pgSz w:w="12240" w:h="15840"/>
-      <w:pgMar w:top="1440" w:right="1440" w:bottom="1440" w:left="1440" w:header="708" w:footer="708" w:gutter="0"/>
+      <w:type w:val="nextColumn"/>
+      <w:pgSz w:w="11906" w:h="16838" w:code="9"/>
+      <w:pgMar w:top="1134" w:right="1134" w:bottom="1134" w:left="1134" w:header="708" w:footer="708" w:gutter="0"/>
       <w:cols w:space="708"/>
       <w:docGrid w:linePitch="360"/>
     </w:sectPr>
@@ -3450,7 +3620,7 @@
 </file>
 
 <file path=word/numbering.xml><?xml version="1.0" encoding="utf-8"?>
-<w:numbering xmlns:wpc="http://schemas.microsoft.com/office/word/2010/wordprocessingCanvas" xmlns:cx="http://schemas.microsoft.com/office/drawing/2014/chartex" xmlns:cx1="http://schemas.microsoft.com/office/drawing/2015/9/8/chartex" xmlns:cx2="http://schemas.microsoft.com/office/drawing/2015/10/21/chartex" xmlns:cx3="http://schemas.microsoft.com/office/drawing/2016/5/9/chartex" xmlns:cx4="http://schemas.microsoft.com/office/drawing/2016/5/10/chartex" xmlns:cx5="http://schemas.microsoft.com/office/drawing/2016/5/11/chartex" xmlns:cx6="http://schemas.microsoft.com/office/drawing/2016/5/12/chartex" xmlns:cx7="http://schemas.microsoft.com/office/drawing/2016/5/13/chartex" xmlns:cx8="http://schemas.microsoft.com/office/drawing/2016/5/14/chartex" xmlns:mc="http://schemas.openxmlformats.org/markup-compatibility/2006" xmlns:aink="http://schemas.microsoft.com/office/drawing/2016/ink" xmlns:am3d="http://schemas.microsoft.com/office/drawing/2017/model3d" xmlns:o="urn:schemas-microsoft-com:office:office" xmlns:oel="http://schemas.microsoft.com/office/2019/extlst" xmlns:r="http://schemas.openxmlformats.org/officeDocument/2006/relationships" xmlns:m="http://schemas.openxmlformats.org/officeDocument/2006/math" xmlns:v="urn:schemas-microsoft-com:vml" xmlns:wp14="http://schemas.microsoft.com/office/word/2010/wordprocessingDrawing" xmlns:wp="http://schemas.openxmlformats.org/drawingml/2006/wordprocessingDrawing" xmlns:w10="urn:schemas-microsoft-com:office:word" xmlns:w="http://schemas.openxmlformats.org/wordprocessingml/2006/main" xmlns:w14="http://schemas.microsoft.com/office/word/2010/wordml" xmlns:w15="http://schemas.microsoft.com/office/word/2012/wordml" xmlns:w16cex="http://schemas.microsoft.com/office/word/2018/wordml/cex" xmlns:w16cid="http://schemas.microsoft.com/office/word/2016/wordml/cid" xmlns:w16="http://schemas.microsoft.com/office/word/2018/wordml" xmlns:w16sdtdh="http://schemas.microsoft.com/office/word/2020/wordml/sdtdatahash" xmlns:w16se="http://schemas.microsoft.com/office/word/2015/wordml/symex" xmlns:wpg="http://schemas.microsoft.com/office/word/2010/wordprocessingGroup" xmlns:wpi="http://schemas.microsoft.com/office/word/2010/wordprocessingInk" xmlns:wne="http://schemas.microsoft.com/office/word/2006/wordml" xmlns:wps="http://schemas.microsoft.com/office/word/2010/wordprocessingShape" mc:Ignorable="w14 w15 w16se w16cid w16 w16cex w16sdtdh wp14">
+<w:numbering xmlns:wpc="http://schemas.microsoft.com/office/word/2010/wordprocessingCanvas" xmlns:cx="http://schemas.microsoft.com/office/drawing/2014/chartex" xmlns:cx1="http://schemas.microsoft.com/office/drawing/2015/9/8/chartex" xmlns:cx2="http://schemas.microsoft.com/office/drawing/2015/10/21/chartex" xmlns:cx3="http://schemas.microsoft.com/office/drawing/2016/5/9/chartex" xmlns:cx4="http://schemas.microsoft.com/office/drawing/2016/5/10/chartex" xmlns:cx5="http://schemas.microsoft.com/office/drawing/2016/5/11/chartex" xmlns:cx6="http://schemas.microsoft.com/office/drawing/2016/5/12/chartex" xmlns:cx7="http://schemas.microsoft.com/office/drawing/2016/5/13/chartex" xmlns:cx8="http://schemas.microsoft.com/office/drawing/2016/5/14/chartex" xmlns:mc="http://schemas.openxmlformats.org/markup-compatibility/2006" xmlns:aink="http://schemas.microsoft.com/office/drawing/2016/ink" xmlns:am3d="http://schemas.microsoft.com/office/drawing/2017/model3d" xmlns:o="urn:schemas-microsoft-com:office:office" xmlns:oel="http://schemas.microsoft.com/office/2019/extlst" xmlns:r="http://schemas.openxmlformats.org/officeDocument/2006/relationships" xmlns:m="http://schemas.openxmlformats.org/officeDocument/2006/math" xmlns:v="urn:schemas-microsoft-com:vml" xmlns:wp14="http://schemas.microsoft.com/office/word/2010/wordprocessingDrawing" xmlns:wp="http://schemas.openxmlformats.org/drawingml/2006/wordprocessingDrawing" xmlns:w10="urn:schemas-microsoft-com:office:word" xmlns:w="http://schemas.openxmlformats.org/wordprocessingml/2006/main" xmlns:w14="http://schemas.microsoft.com/office/word/2010/wordml" xmlns:w15="http://schemas.microsoft.com/office/word/2012/wordml" xmlns:w16cex="http://schemas.microsoft.com/office/word/2018/wordml/cex" xmlns:w16cid="http://schemas.microsoft.com/office/word/2016/wordml/cid" xmlns:w16="http://schemas.microsoft.com/office/word/2018/wordml" xmlns:w16du="http://schemas.microsoft.com/office/word/2023/wordml/word16du" xmlns:w16sdtdh="http://schemas.microsoft.com/office/word/2020/wordml/sdtdatahash" xmlns:w16se="http://schemas.microsoft.com/office/word/2015/wordml/symex" xmlns:wpg="http://schemas.microsoft.com/office/word/2010/wordprocessingGroup" xmlns:wpi="http://schemas.microsoft.com/office/word/2010/wordprocessingInk" xmlns:wne="http://schemas.microsoft.com/office/word/2006/wordml" xmlns:wps="http://schemas.microsoft.com/office/word/2010/wordprocessingShape" mc:Ignorable="w14 w15 w16se w16cid w16 w16cex w16sdtdh wp14">
   <w:abstractNum w:abstractNumId="0" w15:restartNumberingAfterBreak="0">
     <w:nsid w:val="0F86493E"/>
     <w:multiLevelType w:val="multilevel"/>
@@ -3574,6 +3744,119 @@
     </w:lvl>
   </w:abstractNum>
   <w:abstractNum w:abstractNumId="1" w15:restartNumberingAfterBreak="0">
+    <w:nsid w:val="422E20BB"/>
+    <w:multiLevelType w:val="hybridMultilevel"/>
+    <w:tmpl w:val="D190FDD6"/>
+    <w:lvl w:ilvl="0" w:tplc="08090001">
+      <w:start w:val="1"/>
+      <w:numFmt w:val="bullet"/>
+      <w:lvlText w:val=""/>
+      <w:lvlJc w:val="left"/>
+      <w:pPr>
+        <w:ind w:left="720" w:hanging="360"/>
+      </w:pPr>
+      <w:rPr>
+        <w:rFonts w:ascii="Symbol" w:hAnsi="Symbol" w:hint="default"/>
+      </w:rPr>
+    </w:lvl>
+    <w:lvl w:ilvl="1" w:tplc="08090003" w:tentative="1">
+      <w:start w:val="1"/>
+      <w:numFmt w:val="bullet"/>
+      <w:lvlText w:val="o"/>
+      <w:lvlJc w:val="left"/>
+      <w:pPr>
+        <w:ind w:left="1440" w:hanging="360"/>
+      </w:pPr>
+      <w:rPr>
+        <w:rFonts w:ascii="Courier New" w:hAnsi="Courier New" w:cs="Courier New" w:hint="default"/>
+      </w:rPr>
+    </w:lvl>
+    <w:lvl w:ilvl="2" w:tplc="08090005" w:tentative="1">
+      <w:start w:val="1"/>
+      <w:numFmt w:val="bullet"/>
+      <w:lvlText w:val=""/>
+      <w:lvlJc w:val="left"/>
+      <w:pPr>
+        <w:ind w:left="2160" w:hanging="360"/>
+      </w:pPr>
+      <w:rPr>
+        <w:rFonts w:ascii="Wingdings" w:hAnsi="Wingdings" w:hint="default"/>
+      </w:rPr>
+    </w:lvl>
+    <w:lvl w:ilvl="3" w:tplc="08090001" w:tentative="1">
+      <w:start w:val="1"/>
+      <w:numFmt w:val="bullet"/>
+      <w:lvlText w:val=""/>
+      <w:lvlJc w:val="left"/>
+      <w:pPr>
+        <w:ind w:left="2880" w:hanging="360"/>
+      </w:pPr>
+      <w:rPr>
+        <w:rFonts w:ascii="Symbol" w:hAnsi="Symbol" w:hint="default"/>
+      </w:rPr>
+    </w:lvl>
+    <w:lvl w:ilvl="4" w:tplc="08090003" w:tentative="1">
+      <w:start w:val="1"/>
+      <w:numFmt w:val="bullet"/>
+      <w:lvlText w:val="o"/>
+      <w:lvlJc w:val="left"/>
+      <w:pPr>
+        <w:ind w:left="3600" w:hanging="360"/>
+      </w:pPr>
+      <w:rPr>
+        <w:rFonts w:ascii="Courier New" w:hAnsi="Courier New" w:cs="Courier New" w:hint="default"/>
+      </w:rPr>
+    </w:lvl>
+    <w:lvl w:ilvl="5" w:tplc="08090005" w:tentative="1">
+      <w:start w:val="1"/>
+      <w:numFmt w:val="bullet"/>
+      <w:lvlText w:val=""/>
+      <w:lvlJc w:val="left"/>
+      <w:pPr>
+        <w:ind w:left="4320" w:hanging="360"/>
+      </w:pPr>
+      <w:rPr>
+        <w:rFonts w:ascii="Wingdings" w:hAnsi="Wingdings" w:hint="default"/>
+      </w:rPr>
+    </w:lvl>
+    <w:lvl w:ilvl="6" w:tplc="08090001" w:tentative="1">
+      <w:start w:val="1"/>
+      <w:numFmt w:val="bullet"/>
+      <w:lvlText w:val=""/>
+      <w:lvlJc w:val="left"/>
+      <w:pPr>
+        <w:ind w:left="5040" w:hanging="360"/>
+      </w:pPr>
+      <w:rPr>
+        <w:rFonts w:ascii="Symbol" w:hAnsi="Symbol" w:hint="default"/>
+      </w:rPr>
+    </w:lvl>
+    <w:lvl w:ilvl="7" w:tplc="08090003" w:tentative="1">
+      <w:start w:val="1"/>
+      <w:numFmt w:val="bullet"/>
+      <w:lvlText w:val="o"/>
+      <w:lvlJc w:val="left"/>
+      <w:pPr>
+        <w:ind w:left="5760" w:hanging="360"/>
+      </w:pPr>
+      <w:rPr>
+        <w:rFonts w:ascii="Courier New" w:hAnsi="Courier New" w:cs="Courier New" w:hint="default"/>
+      </w:rPr>
+    </w:lvl>
+    <w:lvl w:ilvl="8" w:tplc="08090005" w:tentative="1">
+      <w:start w:val="1"/>
+      <w:numFmt w:val="bullet"/>
+      <w:lvlText w:val=""/>
+      <w:lvlJc w:val="left"/>
+      <w:pPr>
+        <w:ind w:left="6480" w:hanging="360"/>
+      </w:pPr>
+      <w:rPr>
+        <w:rFonts w:ascii="Wingdings" w:hAnsi="Wingdings" w:hint="default"/>
+      </w:rPr>
+    </w:lvl>
+  </w:abstractNum>
+  <w:abstractNum w:abstractNumId="2" w15:restartNumberingAfterBreak="0">
     <w:nsid w:val="5C544D72"/>
     <w:multiLevelType w:val="hybridMultilevel"/>
     <w:tmpl w:val="B914EA1E"/>
@@ -3686,7 +3969,7 @@
       </w:rPr>
     </w:lvl>
   </w:abstractNum>
-  <w:abstractNum w:abstractNumId="2" w15:restartNumberingAfterBreak="0">
+  <w:abstractNum w:abstractNumId="3" w15:restartNumberingAfterBreak="0">
     <w:nsid w:val="60B67EDE"/>
     <w:multiLevelType w:val="multilevel"/>
     <w:tmpl w:val="A8CAF9B0"/>
@@ -3800,7 +4083,7 @@
       </w:pPr>
     </w:lvl>
   </w:abstractNum>
-  <w:abstractNum w:abstractNumId="3" w15:restartNumberingAfterBreak="0">
+  <w:abstractNum w:abstractNumId="4" w15:restartNumberingAfterBreak="0">
     <w:nsid w:val="6CA25569"/>
     <w:multiLevelType w:val="hybridMultilevel"/>
     <w:tmpl w:val="4B84605E"/>
@@ -3887,7 +4170,7 @@
       </w:pPr>
     </w:lvl>
   </w:abstractNum>
-  <w:abstractNum w:abstractNumId="4" w15:restartNumberingAfterBreak="0">
+  <w:abstractNum w:abstractNumId="5" w15:restartNumberingAfterBreak="0">
     <w:nsid w:val="74DE3FEA"/>
     <w:multiLevelType w:val="hybridMultilevel"/>
     <w:tmpl w:val="6B76F63E"/>
@@ -4004,15 +4287,18 @@
     <w:abstractNumId w:val="0"/>
   </w:num>
   <w:num w:numId="2" w16cid:durableId="1158306189">
+    <w:abstractNumId w:val="3"/>
+  </w:num>
+  <w:num w:numId="3" w16cid:durableId="2135100692">
+    <w:abstractNumId w:val="4"/>
+  </w:num>
+  <w:num w:numId="4" w16cid:durableId="1597014014">
+    <w:abstractNumId w:val="5"/>
+  </w:num>
+  <w:num w:numId="5" w16cid:durableId="744184046">
     <w:abstractNumId w:val="2"/>
   </w:num>
-  <w:num w:numId="3" w16cid:durableId="2135100692">
-    <w:abstractNumId w:val="3"/>
-  </w:num>
-  <w:num w:numId="4" w16cid:durableId="1597014014">
-    <w:abstractNumId w:val="4"/>
-  </w:num>
-  <w:num w:numId="5" w16cid:durableId="744184046">
+  <w:num w:numId="6" w16cid:durableId="1856573188">
     <w:abstractNumId w:val="1"/>
   </w:num>
 </w:numbering>

</xml_diff>

<commit_message>
DS18B20: timer for delay + new method
</commit_message>
<xml_diff>
--- a/05 - Literature/Sections/[Overview] Temperature sensors.docx
+++ b/05 - Literature/Sections/[Overview] Temperature sensors.docx
@@ -1011,7 +1011,13 @@
           </w:tcPr>
           <w:p>
             <w:r>
-              <w:t>50-cm long waterproof probe</w:t>
+              <w:t>50-cm</w:t>
+            </w:r>
+            <w:r>
+              <w:t xml:space="preserve"> </w:t>
+            </w:r>
+            <w:r>
+              <w:t>probe</w:t>
             </w:r>
           </w:p>
         </w:tc>
@@ -1489,19 +1495,55 @@
           <w:tcPr>
             <w:tcW w:w="1559" w:type="dxa"/>
           </w:tcPr>
-          <w:p/>
+          <w:p>
+            <w:r>
+              <w:t>2.1 to 3.6 V</w:t>
+            </w:r>
+          </w:p>
         </w:tc>
         <w:tc>
           <w:tcPr>
             <w:tcW w:w="1701" w:type="dxa"/>
           </w:tcPr>
-          <w:p/>
+          <w:p>
+            <w:r>
+              <w:t>0.</w:t>
+            </w:r>
+            <w:r>
+              <w:t>15</w:t>
+            </w:r>
+            <w:r>
+              <w:t xml:space="preserve"> to </w:t>
+            </w:r>
+            <w:r>
+              <w:t xml:space="preserve">330 </w:t>
+            </w:r>
+            <w:r>
+              <w:rPr>
+                <w:rFonts w:cs="Times New Roman"/>
+              </w:rPr>
+              <w:t>µ</w:t>
+            </w:r>
+            <w:r>
+              <w:t>A</w:t>
+            </w:r>
+          </w:p>
         </w:tc>
         <w:tc>
           <w:tcPr>
             <w:tcW w:w="1560" w:type="dxa"/>
           </w:tcPr>
-          <w:p/>
+          <w:p>
+            <w:r>
+              <w:t xml:space="preserve">-40 to 125 </w:t>
+            </w:r>
+            <w:r>
+              <w:rPr>
+                <w:rFonts w:cs="Times New Roman"/>
+              </w:rPr>
+              <w:t>℃</w:t>
+            </w:r>
+          </w:p>
         </w:tc>
         <w:tc>
           <w:tcPr>
@@ -1513,37 +1555,99 @@
                 <w:rFonts w:cs="Times New Roman"/>
               </w:rPr>
             </w:pPr>
+            <w:r>
+              <w:rPr>
+                <w:rFonts w:cs="Times New Roman"/>
+              </w:rPr>
+              <w:t>±</w:t>
+            </w:r>
+            <w:r>
+              <w:t xml:space="preserve">0.3 </w:t>
+            </w:r>
+            <w:r>
+              <w:rPr>
+                <w:rFonts w:cs="Times New Roman"/>
+              </w:rPr>
+              <w:t>℃</w:t>
+            </w:r>
           </w:p>
         </w:tc>
         <w:tc>
           <w:tcPr>
             <w:tcW w:w="1275" w:type="dxa"/>
           </w:tcPr>
-          <w:p/>
+          <w:p>
+            <w:r>
+              <w:t xml:space="preserve">0.01 </w:t>
+            </w:r>
+            <w:r>
+              <w:rPr>
+                <w:rFonts w:cs="Times New Roman"/>
+              </w:rPr>
+              <w:t>℃</w:t>
+            </w:r>
+            <w:r>
+              <w:t xml:space="preserve"> (14-bit) to 0.04 </w:t>
+            </w:r>
+            <w:r>
+              <w:rPr>
+                <w:rFonts w:cs="Times New Roman"/>
+              </w:rPr>
+              <w:t>℃</w:t>
+            </w:r>
+            <w:r>
+              <w:t xml:space="preserve"> (12-bit)</w:t>
+            </w:r>
+          </w:p>
         </w:tc>
         <w:tc>
           <w:tcPr>
             <w:tcW w:w="1701" w:type="dxa"/>
           </w:tcPr>
-          <w:p/>
+          <w:p>
+            <w:r>
+              <w:t>50-cm probe</w:t>
+            </w:r>
+          </w:p>
         </w:tc>
         <w:tc>
           <w:tcPr>
             <w:tcW w:w="1134" w:type="dxa"/>
           </w:tcPr>
-          <w:p/>
+          <w:p>
+            <w:r>
+              <w:t>294,000 VND</w:t>
+            </w:r>
+          </w:p>
         </w:tc>
         <w:tc>
           <w:tcPr>
             <w:tcW w:w="1843" w:type="dxa"/>
           </w:tcPr>
-          <w:p/>
+          <w:p>
+            <w:r>
+              <w:t>I</w:t>
+            </w:r>
+            <w:r>
+              <w:rPr>
+                <w:vertAlign w:val="superscript"/>
+              </w:rPr>
+              <w:t>2</w:t>
+            </w:r>
+            <w:r>
+              <w:t>C</w:t>
+            </w:r>
+          </w:p>
         </w:tc>
         <w:tc>
           <w:tcPr>
             <w:tcW w:w="1286" w:type="dxa"/>
           </w:tcPr>
-          <w:p/>
+          <w:p>
+            <w:r>
+              <w:t>Humidity sensing</w:t>
+            </w:r>
+          </w:p>
         </w:tc>
       </w:tr>
       <w:tr>
@@ -1651,7 +1755,7 @@
           </w:tcPr>
           <w:p>
             <w:r>
-              <w:t>50-cm long waterproof probe</w:t>
+              <w:t>50-cm probe</w:t>
             </w:r>
           </w:p>
         </w:tc>
@@ -1802,6 +1906,7 @@
               <w:t xml:space="preserve">o </w:t>
             </w:r>
             <w:r>
+              <w:lastRenderedPageBreak/>
               <w:t xml:space="preserve">0.04 </w:t>
             </w:r>
             <w:r>
@@ -1821,6 +1926,7 @@
           </w:tcPr>
           <w:p>
             <w:r>
+              <w:lastRenderedPageBreak/>
               <w:t>21 x 16 mm</w:t>
             </w:r>
             <w:r>
@@ -1878,7 +1984,6 @@
           </w:tcPr>
           <w:p>
             <w:r>
-              <w:lastRenderedPageBreak/>
               <w:t>DHT11</w:t>
             </w:r>
           </w:p>
@@ -2046,19 +2151,61 @@
           <w:tcPr>
             <w:tcW w:w="1559" w:type="dxa"/>
           </w:tcPr>
-          <w:p/>
+          <w:p>
+            <w:r>
+              <w:t>2.7 to 5.5 V</w:t>
+            </w:r>
+          </w:p>
         </w:tc>
         <w:tc>
           <w:tcPr>
             <w:tcW w:w="1701" w:type="dxa"/>
           </w:tcPr>
-          <w:p/>
+          <w:p>
+            <w:r>
+              <w:t>3</w:t>
+            </w:r>
+            <w:r>
+              <w:t xml:space="preserve">0 to </w:t>
+            </w:r>
+            <w:r>
+              <w:t>1</w:t>
+            </w:r>
+            <w:r>
+              <w:t xml:space="preserve">50 </w:t>
+            </w:r>
+            <w:r>
+              <w:rPr>
+                <w:rFonts w:cs="Times New Roman"/>
+              </w:rPr>
+              <w:t>µA</w:t>
+            </w:r>
+          </w:p>
         </w:tc>
         <w:tc>
           <w:tcPr>
             <w:tcW w:w="1560" w:type="dxa"/>
           </w:tcPr>
-          <w:p/>
+          <w:p>
+            <w:r>
+              <w:t>-2</w:t>
+            </w:r>
+            <w:r>
+              <w:t xml:space="preserve">0 to </w:t>
+            </w:r>
+            <w:r>
+              <w:t>6</w:t>
+            </w:r>
+            <w:r>
+              <w:t xml:space="preserve">0 </w:t>
+            </w:r>
+            <w:r>
+              <w:rPr>
+                <w:rFonts w:cs="Times New Roman"/>
+              </w:rPr>
+              <w:t>℃</w:t>
+            </w:r>
+          </w:p>
         </w:tc>
         <w:tc>
           <w:tcPr>
@@ -2070,37 +2217,136 @@
                 <w:rFonts w:cs="Times New Roman"/>
               </w:rPr>
             </w:pPr>
+            <w:r>
+              <w:rPr>
+                <w:rFonts w:cs="Times New Roman"/>
+              </w:rPr>
+              <w:t>±</w:t>
+            </w:r>
+            <w:r>
+              <w:t>0.5</w:t>
+            </w:r>
+            <w:r>
+              <w:t xml:space="preserve"> </w:t>
+            </w:r>
+            <w:r>
+              <w:rPr>
+                <w:rFonts w:cs="Times New Roman"/>
+              </w:rPr>
+              <w:t>℃</w:t>
+            </w:r>
           </w:p>
         </w:tc>
         <w:tc>
           <w:tcPr>
             <w:tcW w:w="1275" w:type="dxa"/>
           </w:tcPr>
-          <w:p/>
+          <w:p>
+            <w:r>
+              <w:t>0.</w:t>
+            </w:r>
+            <w:r>
+              <w:t xml:space="preserve">1 </w:t>
+            </w:r>
+            <w:r>
+              <w:rPr>
+                <w:rFonts w:cs="Times New Roman"/>
+              </w:rPr>
+              <w:t>℃</w:t>
+            </w:r>
+            <w:r>
+              <w:t xml:space="preserve"> </w:t>
+            </w:r>
+            <w:r>
+              <w:br/>
+              <w:t>(</w:t>
+            </w:r>
+            <w:r>
+              <w:t>16</w:t>
+            </w:r>
+            <w:r>
+              <w:t>-bit)</w:t>
+            </w:r>
+          </w:p>
         </w:tc>
         <w:tc>
           <w:tcPr>
             <w:tcW w:w="1701" w:type="dxa"/>
           </w:tcPr>
-          <w:p/>
+          <w:p>
+            <w:pPr>
+              <w:pStyle w:val="ListParagraph"/>
+              <w:numPr>
+                <w:ilvl w:val="0"/>
+                <w:numId w:val="8"/>
+              </w:numPr>
+              <w:ind w:left="0" w:right="-111" w:hanging="115"/>
+            </w:pPr>
+            <w:r>
+              <w:t>12.3 x 7.5 x 4.7 mm</w:t>
+            </w:r>
+            <w:r>
+              <w:t xml:space="preserve"> </w:t>
+            </w:r>
+          </w:p>
+          <w:p>
+            <w:pPr>
+              <w:pStyle w:val="ListParagraph"/>
+              <w:numPr>
+                <w:ilvl w:val="0"/>
+                <w:numId w:val="8"/>
+              </w:numPr>
+              <w:ind w:left="0" w:right="-111" w:hanging="115"/>
+            </w:pPr>
+            <w:r>
+              <w:t>2.1 x 1.3 cm breakout board</w:t>
+            </w:r>
+          </w:p>
         </w:tc>
         <w:tc>
           <w:tcPr>
             <w:tcW w:w="1134" w:type="dxa"/>
           </w:tcPr>
-          <w:p/>
+          <w:p>
+            <w:r>
+              <w:t>67,000 to 72,000 VND</w:t>
+            </w:r>
+          </w:p>
         </w:tc>
         <w:tc>
           <w:tcPr>
             <w:tcW w:w="1843" w:type="dxa"/>
           </w:tcPr>
-          <w:p/>
+          <w:p>
+            <w:r>
+              <w:t>I</w:t>
+            </w:r>
+            <w:r>
+              <w:rPr>
+                <w:vertAlign w:val="superscript"/>
+              </w:rPr>
+              <w:t>2</w:t>
+            </w:r>
+            <w:r>
+              <w:t>C</w:t>
+            </w:r>
+            <w:r>
+              <w:t xml:space="preserve">, </w:t>
+            </w:r>
+            <w:r>
+              <w:t>One-Wire</w:t>
+            </w:r>
+          </w:p>
         </w:tc>
         <w:tc>
           <w:tcPr>
             <w:tcW w:w="1286" w:type="dxa"/>
           </w:tcPr>
-          <w:p/>
+          <w:p>
+            <w:r>
+              <w:t>Humidity sensing</w:t>
+            </w:r>
+          </w:p>
         </w:tc>
       </w:tr>
       <w:tr>
@@ -2121,19 +2367,58 @@
           <w:tcPr>
             <w:tcW w:w="1559" w:type="dxa"/>
           </w:tcPr>
-          <w:p/>
+          <w:p>
+            <w:r>
+              <w:t>3.3 to 5.5 V</w:t>
+            </w:r>
+          </w:p>
         </w:tc>
         <w:tc>
           <w:tcPr>
             <w:tcW w:w="1701" w:type="dxa"/>
           </w:tcPr>
-          <w:p/>
+          <w:p>
+            <w:r>
+              <w:t>15</w:t>
+            </w:r>
+            <w:r>
+              <w:t xml:space="preserve"> to 1</w:t>
+            </w:r>
+            <w:r>
+              <w:t>20</w:t>
+            </w:r>
+            <w:r>
+              <w:t xml:space="preserve">0 </w:t>
+            </w:r>
+            <w:r>
+              <w:rPr>
+                <w:rFonts w:cs="Times New Roman"/>
+              </w:rPr>
+              <w:t>µA</w:t>
+            </w:r>
+          </w:p>
         </w:tc>
         <w:tc>
           <w:tcPr>
             <w:tcW w:w="1560" w:type="dxa"/>
           </w:tcPr>
-          <w:p/>
+          <w:p>
+            <w:r>
+              <w:t xml:space="preserve">-40 to </w:t>
+            </w:r>
+            <w:r>
+              <w:t>80</w:t>
+            </w:r>
+            <w:r>
+              <w:t xml:space="preserve"> </w:t>
+            </w:r>
+            <w:r>
+              <w:rPr>
+                <w:rFonts w:cs="Times New Roman"/>
+              </w:rPr>
+              <w:t>℃</w:t>
+            </w:r>
+          </w:p>
         </w:tc>
         <w:tc>
           <w:tcPr>
@@ -2145,37 +2430,102 @@
                 <w:rFonts w:cs="Times New Roman"/>
               </w:rPr>
             </w:pPr>
+            <w:r>
+              <w:rPr>
+                <w:rFonts w:cs="Times New Roman"/>
+              </w:rPr>
+              <w:t>±</w:t>
+            </w:r>
+            <w:r>
+              <w:t xml:space="preserve">0.5 </w:t>
+            </w:r>
+            <w:r>
+              <w:rPr>
+                <w:rFonts w:cs="Times New Roman"/>
+              </w:rPr>
+              <w:t>℃</w:t>
+            </w:r>
           </w:p>
         </w:tc>
         <w:tc>
           <w:tcPr>
             <w:tcW w:w="1275" w:type="dxa"/>
           </w:tcPr>
-          <w:p/>
+          <w:p>
+            <w:r>
+              <w:t xml:space="preserve">0.1 </w:t>
+            </w:r>
+            <w:r>
+              <w:rPr>
+                <w:rFonts w:cs="Times New Roman"/>
+              </w:rPr>
+              <w:t>℃</w:t>
+            </w:r>
+          </w:p>
         </w:tc>
         <w:tc>
           <w:tcPr>
             <w:tcW w:w="1701" w:type="dxa"/>
           </w:tcPr>
-          <w:p/>
+          <w:p>
+            <w:r>
+              <w:t>5</w:t>
+            </w:r>
+            <w:r>
+              <w:t>9</w:t>
+            </w:r>
+            <w:r>
+              <w:t xml:space="preserve"> x 26</w:t>
+            </w:r>
+            <w:r>
+              <w:t>.6</w:t>
+            </w:r>
+            <w:r>
+              <w:t xml:space="preserve"> x 1</w:t>
+            </w:r>
+            <w:r>
+              <w:t>4</w:t>
+            </w:r>
+            <w:r>
+              <w:t xml:space="preserve"> mm</w:t>
+            </w:r>
+            <w:r>
+              <w:t>; extended wire</w:t>
+            </w:r>
+            <w:r>
+              <w:t>s up to 20 m</w:t>
+            </w:r>
+          </w:p>
         </w:tc>
         <w:tc>
           <w:tcPr>
             <w:tcW w:w="1134" w:type="dxa"/>
           </w:tcPr>
-          <w:p/>
+          <w:p>
+            <w:r>
+              <w:t>103,000 VND</w:t>
+            </w:r>
+          </w:p>
         </w:tc>
         <w:tc>
           <w:tcPr>
             <w:tcW w:w="1843" w:type="dxa"/>
           </w:tcPr>
-          <w:p/>
+          <w:p>
+            <w:r>
+              <w:t>One-Wire</w:t>
+            </w:r>
+          </w:p>
         </w:tc>
         <w:tc>
           <w:tcPr>
             <w:tcW w:w="1286" w:type="dxa"/>
           </w:tcPr>
-          <w:p/>
+          <w:p>
+            <w:r>
+              <w:t>Humidity sensing</w:t>
+            </w:r>
+          </w:p>
         </w:tc>
       </w:tr>
       <w:tr>
@@ -2196,19 +2546,59 @@
           <w:tcPr>
             <w:tcW w:w="1559" w:type="dxa"/>
           </w:tcPr>
-          <w:p/>
+          <w:p>
+            <w:r>
+              <w:t>3.3 to 5.5 V</w:t>
+            </w:r>
+          </w:p>
         </w:tc>
         <w:tc>
           <w:tcPr>
             <w:tcW w:w="1701" w:type="dxa"/>
           </w:tcPr>
-          <w:p/>
+          <w:p>
+            <w:r>
+              <w:t>40</w:t>
+            </w:r>
+            <w:r>
+              <w:t xml:space="preserve"> </w:t>
+            </w:r>
+            <w:r>
+              <w:rPr>
+                <w:rFonts w:cs="Times New Roman"/>
+              </w:rPr>
+              <w:t xml:space="preserve">µA </w:t>
+            </w:r>
+            <w:r>
+              <w:rPr>
+                <w:rFonts w:cs="Times New Roman"/>
+              </w:rPr>
+              <w:br/>
+              <w:t xml:space="preserve">to </w:t>
+            </w:r>
+            <w:r>
+              <w:rPr>
+                <w:rFonts w:cs="Times New Roman"/>
+              </w:rPr>
+              <w:t>1</w:t>
+            </w:r>
+            <w:r>
+              <w:rPr>
+                <w:rFonts w:cs="Times New Roman"/>
+              </w:rPr>
+              <w:t>.5 mA</w:t>
+            </w:r>
+          </w:p>
         </w:tc>
         <w:tc>
           <w:tcPr>
             <w:tcW w:w="1560" w:type="dxa"/>
           </w:tcPr>
-          <w:p/>
+          <w:p>
+            <w:r>
+              <w:t>-40 to 80 ℃</w:t>
+            </w:r>
+          </w:p>
         </w:tc>
         <w:tc>
           <w:tcPr>
@@ -2220,37 +2610,118 @@
                 <w:rFonts w:cs="Times New Roman"/>
               </w:rPr>
             </w:pPr>
+            <w:r>
+              <w:rPr>
+                <w:rFonts w:cs="Times New Roman"/>
+              </w:rPr>
+              <w:t>±0.5 ℃</w:t>
+            </w:r>
           </w:p>
         </w:tc>
         <w:tc>
           <w:tcPr>
             <w:tcW w:w="1275" w:type="dxa"/>
           </w:tcPr>
-          <w:p/>
+          <w:p>
+            <w:r>
+              <w:t>0.1 ℃</w:t>
+            </w:r>
+          </w:p>
         </w:tc>
         <w:tc>
           <w:tcPr>
             <w:tcW w:w="1701" w:type="dxa"/>
           </w:tcPr>
-          <w:p/>
+          <w:p>
+            <w:pPr>
+              <w:pStyle w:val="ListParagraph"/>
+              <w:numPr>
+                <w:ilvl w:val="0"/>
+                <w:numId w:val="8"/>
+              </w:numPr>
+              <w:ind w:left="0" w:hanging="115"/>
+            </w:pPr>
+            <w:r>
+              <w:t xml:space="preserve">25.1 x </w:t>
+            </w:r>
+            <w:r>
+              <w:t>15.1</w:t>
+            </w:r>
+            <w:r>
+              <w:t xml:space="preserve"> x 7.7 mm</w:t>
+            </w:r>
+          </w:p>
+          <w:p>
+            <w:pPr>
+              <w:pStyle w:val="ListParagraph"/>
+              <w:numPr>
+                <w:ilvl w:val="0"/>
+                <w:numId w:val="8"/>
+              </w:numPr>
+              <w:ind w:left="0" w:hanging="115"/>
+            </w:pPr>
+            <w:r>
+              <w:t xml:space="preserve">58.8 x 26.7 x </w:t>
+            </w:r>
+            <w:r>
+              <w:t xml:space="preserve">13.8 mm; </w:t>
+            </w:r>
+            <w:r>
+              <w:t xml:space="preserve">extended wires up to </w:t>
+            </w:r>
+            <w:r>
+              <w:t>10</w:t>
+            </w:r>
+            <w:r>
+              <w:t>0 m</w:t>
+            </w:r>
+          </w:p>
+          <w:p>
+            <w:pPr>
+              <w:pStyle w:val="ListParagraph"/>
+              <w:numPr>
+                <w:ilvl w:val="0"/>
+                <w:numId w:val="8"/>
+              </w:numPr>
+              <w:ind w:left="0" w:hanging="115"/>
+            </w:pPr>
+            <w:r>
+              <w:t xml:space="preserve">27 x 59 x </w:t>
+            </w:r>
+            <w:r>
+              <w:t>13.5 mm breakout board</w:t>
+            </w:r>
+          </w:p>
         </w:tc>
         <w:tc>
           <w:tcPr>
             <w:tcW w:w="1134" w:type="dxa"/>
           </w:tcPr>
-          <w:p/>
+          <w:p>
+            <w:r>
+              <w:t>90,000 to 120,000 VND</w:t>
+            </w:r>
+          </w:p>
         </w:tc>
         <w:tc>
           <w:tcPr>
             <w:tcW w:w="1843" w:type="dxa"/>
           </w:tcPr>
-          <w:p/>
+          <w:p>
+            <w:r>
+              <w:t>One-Wire</w:t>
+            </w:r>
+          </w:p>
         </w:tc>
         <w:tc>
           <w:tcPr>
             <w:tcW w:w="1286" w:type="dxa"/>
           </w:tcPr>
-          <w:p/>
+          <w:p>
+            <w:r>
+              <w:t>Humidity sensing</w:t>
+            </w:r>
+          </w:p>
         </w:tc>
       </w:tr>
       <w:tr>
@@ -2435,8 +2906,6 @@
             </w:r>
             <w:r>
               <w:br/>
-            </w:r>
-            <w:r>
               <w:t>to 5 mA</w:t>
             </w:r>
           </w:p>
@@ -2686,19 +3155,76 @@
           <w:tcPr>
             <w:tcW w:w="1559" w:type="dxa"/>
           </w:tcPr>
-          <w:p/>
+          <w:p>
+            <w:r>
+              <w:t>1.</w:t>
+            </w:r>
+            <w:r>
+              <w:t>9</w:t>
+            </w:r>
+            <w:r>
+              <w:t xml:space="preserve"> to 3.6 V</w:t>
+            </w:r>
+          </w:p>
         </w:tc>
         <w:tc>
           <w:tcPr>
             <w:tcW w:w="1701" w:type="dxa"/>
           </w:tcPr>
-          <w:p/>
+          <w:p>
+            <w:r>
+              <w:t>0.6</w:t>
+            </w:r>
+            <w:r>
+              <w:t xml:space="preserve"> </w:t>
+            </w:r>
+            <w:r>
+              <w:t xml:space="preserve">to 180 </w:t>
+            </w:r>
+            <w:r>
+              <w:rPr>
+                <w:rFonts w:cs="Times New Roman"/>
+              </w:rPr>
+              <w:t>µ</w:t>
+            </w:r>
+            <w:r>
+              <w:t>A</w:t>
+            </w:r>
+            <w:r>
+              <w:t>;</w:t>
+            </w:r>
+            <w:r>
+              <w:t xml:space="preserve"> </w:t>
+            </w:r>
+            <w:r>
+              <w:br/>
+            </w:r>
+            <w:r>
+              <w:t xml:space="preserve">up </w:t>
+            </w:r>
+            <w:r>
+              <w:t xml:space="preserve">to </w:t>
+            </w:r>
+            <w:r>
+              <w:t>4</w:t>
+            </w:r>
+            <w:r>
+              <w:t xml:space="preserve"> mA</w:t>
+            </w:r>
+            <w:r>
+              <w:t xml:space="preserve"> during transmissions</w:t>
+            </w:r>
+          </w:p>
         </w:tc>
         <w:tc>
           <w:tcPr>
             <w:tcW w:w="1560" w:type="dxa"/>
           </w:tcPr>
-          <w:p/>
+          <w:p>
+            <w:r>
+              <w:t>-40 to 125 ℃</w:t>
+            </w:r>
+          </w:p>
         </w:tc>
         <w:tc>
           <w:tcPr>
@@ -2710,37 +3236,99 @@
                 <w:rFonts w:cs="Times New Roman"/>
               </w:rPr>
             </w:pPr>
+            <w:r>
+              <w:rPr>
+                <w:rFonts w:cs="Times New Roman"/>
+              </w:rPr>
+              <w:t>±</w:t>
+            </w:r>
+            <w:r>
+              <w:t>0.</w:t>
+            </w:r>
+            <w:r>
+              <w:t>3</w:t>
+            </w:r>
+            <w:r>
+              <w:t xml:space="preserve"> </w:t>
+            </w:r>
+            <w:r>
+              <w:rPr>
+                <w:rFonts w:cs="Times New Roman"/>
+              </w:rPr>
+              <w:t>℃</w:t>
+            </w:r>
           </w:p>
         </w:tc>
         <w:tc>
           <w:tcPr>
             <w:tcW w:w="1275" w:type="dxa"/>
           </w:tcPr>
-          <w:p/>
+          <w:p>
+            <w:r>
+              <w:t>14-bit to 1</w:t>
+            </w:r>
+            <w:r>
+              <w:t>1</w:t>
+            </w:r>
+            <w:r>
+              <w:t>-bit</w:t>
+            </w:r>
+          </w:p>
         </w:tc>
         <w:tc>
           <w:tcPr>
             <w:tcW w:w="1701" w:type="dxa"/>
           </w:tcPr>
-          <w:p/>
+          <w:p>
+            <w:r>
+              <w:t>15.6 x 15.7</w:t>
+            </w:r>
+            <w:r>
+              <w:t xml:space="preserve"> </w:t>
+            </w:r>
+            <w:r>
+              <w:t>mm</w:t>
+            </w:r>
+          </w:p>
         </w:tc>
         <w:tc>
           <w:tcPr>
             <w:tcW w:w="1134" w:type="dxa"/>
           </w:tcPr>
-          <w:p/>
+          <w:p>
+            <w:r>
+              <w:t>182,000 VND</w:t>
+            </w:r>
+          </w:p>
         </w:tc>
         <w:tc>
           <w:tcPr>
             <w:tcW w:w="1843" w:type="dxa"/>
           </w:tcPr>
-          <w:p/>
+          <w:p>
+            <w:r>
+              <w:t>I</w:t>
+            </w:r>
+            <w:r>
+              <w:rPr>
+                <w:vertAlign w:val="superscript"/>
+              </w:rPr>
+              <w:t>2</w:t>
+            </w:r>
+            <w:r>
+              <w:t>C</w:t>
+            </w:r>
+          </w:p>
         </w:tc>
         <w:tc>
           <w:tcPr>
             <w:tcW w:w="1286" w:type="dxa"/>
           </w:tcPr>
-          <w:p/>
+          <w:p>
+            <w:r>
+              <w:t>Humidity sensing</w:t>
+            </w:r>
+          </w:p>
         </w:tc>
       </w:tr>
       <w:tr>
@@ -2753,6 +3341,7 @@
           </w:tcPr>
           <w:p>
             <w:r>
+              <w:lastRenderedPageBreak/>
               <w:t>DS18B20</w:t>
             </w:r>
           </w:p>
@@ -2763,10 +3352,7 @@
           </w:tcPr>
           <w:p>
             <w:r>
-              <w:t>3.0</w:t>
-            </w:r>
-            <w:r>
-              <w:t xml:space="preserve"> to 5.5 V</w:t>
+              <w:t>3.0 to 5.5 V</w:t>
             </w:r>
           </w:p>
         </w:tc>
@@ -2780,8 +3366,6 @@
             </w:r>
             <w:r>
               <w:br/>
-            </w:r>
-            <w:r>
               <w:t>to 1.5 mA</w:t>
             </w:r>
           </w:p>
@@ -2816,31 +3400,17 @@
               <w:rPr>
                 <w:rFonts w:cs="Times New Roman"/>
               </w:rPr>
-              <w:t>±</w:t>
-            </w:r>
-            <w:r>
-              <w:rPr>
-                <w:rFonts w:cs="Times New Roman"/>
-              </w:rPr>
-              <w:t>0.5</w:t>
-            </w:r>
-            <w:r>
-              <w:rPr>
-                <w:rFonts w:cs="Times New Roman"/>
-              </w:rPr>
-              <w:t xml:space="preserve"> to </w:t>
-            </w:r>
-            <w:r>
-              <w:rPr>
-                <w:rFonts w:cs="Times New Roman"/>
-              </w:rPr>
-              <w:t>±</w:t>
-            </w:r>
-            <w:r>
-              <w:rPr>
-                <w:rFonts w:cs="Times New Roman"/>
-              </w:rPr>
-              <w:t xml:space="preserve">2 </w:t>
+              <w:t>±0.5 to ±2 ℃</w:t>
+            </w:r>
+          </w:p>
+        </w:tc>
+        <w:tc>
+          <w:tcPr>
+            <w:tcW w:w="1275" w:type="dxa"/>
+          </w:tcPr>
+          <w:p>
+            <w:r>
+              <w:t xml:space="preserve">0.5 </w:t>
             </w:r>
             <w:r>
               <w:rPr>
@@ -2848,43 +3418,18 @@
               </w:rPr>
               <w:t>℃</w:t>
             </w:r>
-          </w:p>
-        </w:tc>
-        <w:tc>
-          <w:tcPr>
-            <w:tcW w:w="1275" w:type="dxa"/>
-          </w:tcPr>
-          <w:p>
-            <w:r>
-              <w:t xml:space="preserve">0.5 </w:t>
-            </w:r>
-            <w:r>
-              <w:rPr>
-                <w:rFonts w:cs="Times New Roman"/>
-              </w:rPr>
-              <w:t>℃</w:t>
-            </w:r>
             <w:r>
               <w:t xml:space="preserve"> </w:t>
             </w:r>
             <w:r>
               <w:br/>
-              <w:t>(9-bit)</w:t>
-            </w:r>
-            <w:r>
-              <w:t xml:space="preserve"> to 0.0625 </w:t>
-            </w:r>
-            <w:r>
-              <w:rPr>
-                <w:rFonts w:cs="Times New Roman"/>
-              </w:rPr>
-              <w:t>℃</w:t>
-            </w:r>
-            <w:r>
-              <w:rPr>
-                <w:rFonts w:cs="Times New Roman"/>
-              </w:rPr>
-              <w:t xml:space="preserve"> (12-bit)</w:t>
+              <w:t xml:space="preserve">(9-bit) to 0.0625 </w:t>
+            </w:r>
+            <w:r>
+              <w:rPr>
+                <w:rFonts w:cs="Times New Roman"/>
+              </w:rPr>
+              <w:t>℃ (12-bit)</w:t>
             </w:r>
           </w:p>
         </w:tc>
@@ -2915,10 +3460,7 @@
               <w:ind w:left="38" w:hanging="142"/>
             </w:pPr>
             <w:r>
-              <w:t>1-m</w:t>
-            </w:r>
-            <w:r>
-              <w:t xml:space="preserve"> long waterproof probe</w:t>
+              <w:t>1-m waterproof probe</w:t>
             </w:r>
           </w:p>
         </w:tc>
@@ -2967,19 +3509,61 @@
           <w:tcPr>
             <w:tcW w:w="1559" w:type="dxa"/>
           </w:tcPr>
-          <w:p/>
+          <w:p>
+            <w:r>
+              <w:t>1.</w:t>
+            </w:r>
+            <w:r>
+              <w:t>8</w:t>
+            </w:r>
+            <w:r>
+              <w:t xml:space="preserve"> to 3.6 V</w:t>
+            </w:r>
+          </w:p>
         </w:tc>
         <w:tc>
           <w:tcPr>
             <w:tcW w:w="1701" w:type="dxa"/>
           </w:tcPr>
-          <w:p/>
+          <w:p>
+            <w:r>
+              <w:t>0.1</w:t>
+            </w:r>
+            <w:r>
+              <w:t xml:space="preserve"> to </w:t>
+            </w:r>
+            <w:r>
+              <w:t>6</w:t>
+            </w:r>
+            <w:r>
+              <w:t xml:space="preserve">50 </w:t>
+            </w:r>
+            <w:r>
+              <w:rPr>
+                <w:rFonts w:cs="Times New Roman"/>
+              </w:rPr>
+              <w:t>µ</w:t>
+            </w:r>
+            <w:r>
+              <w:t>A</w:t>
+            </w:r>
+          </w:p>
         </w:tc>
         <w:tc>
           <w:tcPr>
             <w:tcW w:w="1560" w:type="dxa"/>
           </w:tcPr>
-          <w:p/>
+          <w:p>
+            <w:r>
+              <w:t>-40 to 8</w:t>
+            </w:r>
+            <w:r>
+              <w:t>5</w:t>
+            </w:r>
+            <w:r>
+              <w:t xml:space="preserve"> ℃</w:t>
+            </w:r>
+          </w:p>
         </w:tc>
         <w:tc>
           <w:tcPr>
@@ -2991,37 +3575,87 @@
                 <w:rFonts w:cs="Times New Roman"/>
               </w:rPr>
             </w:pPr>
+            <w:r>
+              <w:rPr>
+                <w:rFonts w:cs="Times New Roman"/>
+              </w:rPr>
+              <w:t>±</w:t>
+            </w:r>
+            <w:r>
+              <w:t>0.</w:t>
+            </w:r>
+            <w:r>
+              <w:t>5</w:t>
+            </w:r>
+            <w:r>
+              <w:t xml:space="preserve"> </w:t>
+            </w:r>
+            <w:r>
+              <w:rPr>
+                <w:rFonts w:cs="Times New Roman"/>
+              </w:rPr>
+              <w:t>℃</w:t>
+            </w:r>
           </w:p>
         </w:tc>
         <w:tc>
           <w:tcPr>
             <w:tcW w:w="1275" w:type="dxa"/>
           </w:tcPr>
-          <w:p/>
+          <w:p>
+            <w:r>
+              <w:t>0.1 ℃</w:t>
+            </w:r>
+          </w:p>
         </w:tc>
         <w:tc>
           <w:tcPr>
             <w:tcW w:w="1701" w:type="dxa"/>
           </w:tcPr>
-          <w:p/>
+          <w:p>
+            <w:r>
+              <w:t>21 x 18 mm breakout board</w:t>
+            </w:r>
+          </w:p>
         </w:tc>
         <w:tc>
           <w:tcPr>
             <w:tcW w:w="1134" w:type="dxa"/>
           </w:tcPr>
-          <w:p/>
+          <w:p>
+            <w:r>
+              <w:t>15,000 VND</w:t>
+            </w:r>
+          </w:p>
         </w:tc>
         <w:tc>
           <w:tcPr>
             <w:tcW w:w="1843" w:type="dxa"/>
           </w:tcPr>
-          <w:p/>
+          <w:p>
+            <w:r>
+              <w:t>I</w:t>
+            </w:r>
+            <w:r>
+              <w:rPr>
+                <w:vertAlign w:val="superscript"/>
+              </w:rPr>
+              <w:t>2</w:t>
+            </w:r>
+            <w:r>
+              <w:t>C</w:t>
+            </w:r>
+          </w:p>
         </w:tc>
         <w:tc>
           <w:tcPr>
             <w:tcW w:w="1286" w:type="dxa"/>
           </w:tcPr>
-          <w:p/>
+          <w:p>
+            <w:r>
+              <w:t>Pressure sensing</w:t>
+            </w:r>
+          </w:p>
         </w:tc>
       </w:tr>
       <w:tr>
@@ -3042,19 +3676,58 @@
           <w:tcPr>
             <w:tcW w:w="1559" w:type="dxa"/>
           </w:tcPr>
-          <w:p/>
+          <w:p>
+            <w:r>
+              <w:t>1.</w:t>
+            </w:r>
+            <w:r>
+              <w:t>71</w:t>
+            </w:r>
+            <w:r>
+              <w:t xml:space="preserve"> to 3.6 V</w:t>
+            </w:r>
+          </w:p>
         </w:tc>
         <w:tc>
           <w:tcPr>
             <w:tcW w:w="1701" w:type="dxa"/>
           </w:tcPr>
-          <w:p/>
+          <w:p>
+            <w:r>
+              <w:t xml:space="preserve">0.1 to </w:t>
+            </w:r>
+            <w:r>
+              <w:t>720</w:t>
+            </w:r>
+            <w:r>
+              <w:t xml:space="preserve"> </w:t>
+            </w:r>
+            <w:r>
+              <w:rPr>
+                <w:rFonts w:cs="Times New Roman"/>
+              </w:rPr>
+              <w:t>µ</w:t>
+            </w:r>
+            <w:r>
+              <w:t>A</w:t>
+            </w:r>
+          </w:p>
         </w:tc>
         <w:tc>
           <w:tcPr>
             <w:tcW w:w="1560" w:type="dxa"/>
           </w:tcPr>
-          <w:p/>
+          <w:p>
+            <w:r>
+              <w:t>-40 to 8</w:t>
+            </w:r>
+            <w:r>
+              <w:t>5</w:t>
+            </w:r>
+            <w:r>
+              <w:t xml:space="preserve"> ℃</w:t>
+            </w:r>
+          </w:p>
         </w:tc>
         <w:tc>
           <w:tcPr>
@@ -3066,37 +3739,114 @@
                 <w:rFonts w:cs="Times New Roman"/>
               </w:rPr>
             </w:pPr>
+            <w:r>
+              <w:rPr>
+                <w:rFonts w:cs="Times New Roman"/>
+              </w:rPr>
+              <w:t>±</w:t>
+            </w:r>
+            <w:r>
+              <w:t xml:space="preserve">0.5 </w:t>
+            </w:r>
+            <w:r>
+              <w:rPr>
+                <w:rFonts w:cs="Times New Roman"/>
+              </w:rPr>
+              <w:t>℃</w:t>
+            </w:r>
           </w:p>
         </w:tc>
         <w:tc>
           <w:tcPr>
             <w:tcW w:w="1275" w:type="dxa"/>
           </w:tcPr>
-          <w:p/>
+          <w:p>
+            <w:r>
+              <w:t xml:space="preserve">0.0003 </w:t>
+            </w:r>
+            <w:r>
+              <w:t>℃</w:t>
+            </w:r>
+            <w:r>
+              <w:t xml:space="preserve"> (</w:t>
+            </w:r>
+            <w:r>
+              <w:t xml:space="preserve">20-bit) to 0.0050 </w:t>
+            </w:r>
+            <w:r>
+              <w:t>℃</w:t>
+            </w:r>
+            <w:r>
+              <w:t xml:space="preserve"> (16-bit)</w:t>
+            </w:r>
+          </w:p>
         </w:tc>
         <w:tc>
           <w:tcPr>
             <w:tcW w:w="1701" w:type="dxa"/>
           </w:tcPr>
-          <w:p/>
+          <w:p>
+            <w:r>
+              <w:t>11.5</w:t>
+            </w:r>
+            <w:r>
+              <w:t xml:space="preserve"> x 1</w:t>
+            </w:r>
+            <w:r>
+              <w:t>5</w:t>
+            </w:r>
+            <w:r>
+              <w:t xml:space="preserve"> mm breakout board</w:t>
+            </w:r>
+          </w:p>
         </w:tc>
         <w:tc>
           <w:tcPr>
             <w:tcW w:w="1134" w:type="dxa"/>
           </w:tcPr>
-          <w:p/>
+          <w:p>
+            <w:r>
+              <w:t>1</w:t>
+            </w:r>
+            <w:r>
+              <w:t>8</w:t>
+            </w:r>
+            <w:r>
+              <w:t>,000 VND</w:t>
+            </w:r>
+          </w:p>
         </w:tc>
         <w:tc>
           <w:tcPr>
             <w:tcW w:w="1843" w:type="dxa"/>
           </w:tcPr>
-          <w:p/>
+          <w:p>
+            <w:r>
+              <w:t>I</w:t>
+            </w:r>
+            <w:r>
+              <w:rPr>
+                <w:vertAlign w:val="superscript"/>
+              </w:rPr>
+              <w:t>2</w:t>
+            </w:r>
+            <w:r>
+              <w:t>C</w:t>
+            </w:r>
+            <w:r>
+              <w:t>, SPI</w:t>
+            </w:r>
+          </w:p>
         </w:tc>
         <w:tc>
           <w:tcPr>
             <w:tcW w:w="1286" w:type="dxa"/>
           </w:tcPr>
-          <w:p/>
+          <w:p>
+            <w:r>
+              <w:t>Pressure sensing</w:t>
+            </w:r>
+          </w:p>
         </w:tc>
       </w:tr>
       <w:tr>
@@ -3117,61 +3867,139 @@
           <w:tcPr>
             <w:tcW w:w="1559" w:type="dxa"/>
           </w:tcPr>
+          <w:p>
+            <w:r>
+              <w:t>1.71 to 3.6 V</w:t>
+            </w:r>
+          </w:p>
+        </w:tc>
+        <w:tc>
+          <w:tcPr>
+            <w:tcW w:w="1701" w:type="dxa"/>
+          </w:tcPr>
+          <w:p>
+            <w:r>
+              <w:t>0.1 to 7</w:t>
+            </w:r>
+            <w:r>
+              <w:t>14</w:t>
+            </w:r>
+            <w:r>
+              <w:t xml:space="preserve"> </w:t>
+            </w:r>
+            <w:r>
+              <w:rPr>
+                <w:rFonts w:cs="Times New Roman"/>
+              </w:rPr>
+              <w:t>µ</w:t>
+            </w:r>
+            <w:r>
+              <w:t>A</w:t>
+            </w:r>
+          </w:p>
+        </w:tc>
+        <w:tc>
+          <w:tcPr>
+            <w:tcW w:w="1560" w:type="dxa"/>
+          </w:tcPr>
+          <w:p>
+            <w:r>
+              <w:t>-40 to 8</w:t>
+            </w:r>
+            <w:r>
+              <w:t>5</w:t>
+            </w:r>
+            <w:r>
+              <w:t xml:space="preserve"> ℃</w:t>
+            </w:r>
+          </w:p>
+        </w:tc>
+        <w:tc>
+          <w:tcPr>
+            <w:tcW w:w="1134" w:type="dxa"/>
+          </w:tcPr>
+          <w:p>
+            <w:pPr>
+              <w:rPr>
+                <w:rFonts w:cs="Times New Roman"/>
+              </w:rPr>
+            </w:pPr>
+            <w:r>
+              <w:rPr>
+                <w:rFonts w:cs="Times New Roman"/>
+              </w:rPr>
+              <w:t>±</w:t>
+            </w:r>
+            <w:r>
+              <w:t xml:space="preserve">0.5 </w:t>
+            </w:r>
+            <w:r>
+              <w:rPr>
+                <w:rFonts w:cs="Times New Roman"/>
+              </w:rPr>
+              <w:t>℃</w:t>
+            </w:r>
+          </w:p>
+        </w:tc>
+        <w:tc>
+          <w:tcPr>
+            <w:tcW w:w="1275" w:type="dxa"/>
+          </w:tcPr>
+          <w:p>
+            <w:r>
+              <w:t xml:space="preserve">0.01 </w:t>
+            </w:r>
+            <w:r>
+              <w:t>℃</w:t>
+            </w:r>
+          </w:p>
+        </w:tc>
+        <w:tc>
+          <w:tcPr>
+            <w:tcW w:w="1701" w:type="dxa"/>
+          </w:tcPr>
           <w:p/>
         </w:tc>
         <w:tc>
           <w:tcPr>
-            <w:tcW w:w="1701" w:type="dxa"/>
+            <w:tcW w:w="1134" w:type="dxa"/>
           </w:tcPr>
           <w:p/>
         </w:tc>
         <w:tc>
           <w:tcPr>
-            <w:tcW w:w="1560" w:type="dxa"/>
-          </w:tcPr>
-          <w:p/>
-        </w:tc>
-        <w:tc>
-          <w:tcPr>
-            <w:tcW w:w="1134" w:type="dxa"/>
-          </w:tcPr>
-          <w:p>
-            <w:pPr>
-              <w:rPr>
-                <w:rFonts w:cs="Times New Roman"/>
-              </w:rPr>
-            </w:pPr>
-          </w:p>
-        </w:tc>
-        <w:tc>
-          <w:tcPr>
-            <w:tcW w:w="1275" w:type="dxa"/>
-          </w:tcPr>
-          <w:p/>
-        </w:tc>
-        <w:tc>
-          <w:tcPr>
-            <w:tcW w:w="1701" w:type="dxa"/>
-          </w:tcPr>
-          <w:p/>
-        </w:tc>
-        <w:tc>
-          <w:tcPr>
-            <w:tcW w:w="1134" w:type="dxa"/>
-          </w:tcPr>
-          <w:p/>
-        </w:tc>
-        <w:tc>
-          <w:tcPr>
             <w:tcW w:w="1843" w:type="dxa"/>
           </w:tcPr>
-          <w:p/>
+          <w:p>
+            <w:r>
+              <w:t>I</w:t>
+            </w:r>
+            <w:r>
+              <w:rPr>
+                <w:vertAlign w:val="superscript"/>
+              </w:rPr>
+              <w:t>2</w:t>
+            </w:r>
+            <w:r>
+              <w:t>C, SPI</w:t>
+            </w:r>
+          </w:p>
         </w:tc>
         <w:tc>
           <w:tcPr>
             <w:tcW w:w="1286" w:type="dxa"/>
           </w:tcPr>
-          <w:p/>
+          <w:p>
+            <w:r>
+              <w:t>Humidity</w:t>
+            </w:r>
+            <w:r>
+              <w:t xml:space="preserve"> and pressure</w:t>
+            </w:r>
+            <w:r>
+              <w:t xml:space="preserve"> sensing</w:t>
+            </w:r>
+          </w:p>
         </w:tc>
       </w:tr>
       <w:tr>
@@ -3246,7 +4074,23 @@
           <w:tcPr>
             <w:tcW w:w="1286" w:type="dxa"/>
           </w:tcPr>
-          <w:p/>
+          <w:p>
+            <w:r>
+              <w:t>Gas, h</w:t>
+            </w:r>
+            <w:r>
+              <w:t>umidity</w:t>
+            </w:r>
+            <w:r>
+              <w:t>,</w:t>
+            </w:r>
+            <w:r>
+              <w:t xml:space="preserve"> and pressure</w:t>
+            </w:r>
+            <w:r>
+              <w:t xml:space="preserve"> sensing</w:t>
+            </w:r>
+          </w:p>
         </w:tc>
       </w:tr>
       <w:tr>
@@ -3857,6 +4701,119 @@
     </w:lvl>
   </w:abstractNum>
   <w:abstractNum w:abstractNumId="2" w15:restartNumberingAfterBreak="0">
+    <w:nsid w:val="596F4D1A"/>
+    <w:multiLevelType w:val="hybridMultilevel"/>
+    <w:tmpl w:val="6CAED2EE"/>
+    <w:lvl w:ilvl="0" w:tplc="08090001">
+      <w:start w:val="1"/>
+      <w:numFmt w:val="bullet"/>
+      <w:lvlText w:val=""/>
+      <w:lvlJc w:val="left"/>
+      <w:pPr>
+        <w:ind w:left="720" w:hanging="360"/>
+      </w:pPr>
+      <w:rPr>
+        <w:rFonts w:ascii="Symbol" w:hAnsi="Symbol" w:hint="default"/>
+      </w:rPr>
+    </w:lvl>
+    <w:lvl w:ilvl="1" w:tplc="08090003" w:tentative="1">
+      <w:start w:val="1"/>
+      <w:numFmt w:val="bullet"/>
+      <w:lvlText w:val="o"/>
+      <w:lvlJc w:val="left"/>
+      <w:pPr>
+        <w:ind w:left="1440" w:hanging="360"/>
+      </w:pPr>
+      <w:rPr>
+        <w:rFonts w:ascii="Courier New" w:hAnsi="Courier New" w:cs="Courier New" w:hint="default"/>
+      </w:rPr>
+    </w:lvl>
+    <w:lvl w:ilvl="2" w:tplc="08090005" w:tentative="1">
+      <w:start w:val="1"/>
+      <w:numFmt w:val="bullet"/>
+      <w:lvlText w:val=""/>
+      <w:lvlJc w:val="left"/>
+      <w:pPr>
+        <w:ind w:left="2160" w:hanging="360"/>
+      </w:pPr>
+      <w:rPr>
+        <w:rFonts w:ascii="Wingdings" w:hAnsi="Wingdings" w:hint="default"/>
+      </w:rPr>
+    </w:lvl>
+    <w:lvl w:ilvl="3" w:tplc="08090001" w:tentative="1">
+      <w:start w:val="1"/>
+      <w:numFmt w:val="bullet"/>
+      <w:lvlText w:val=""/>
+      <w:lvlJc w:val="left"/>
+      <w:pPr>
+        <w:ind w:left="2880" w:hanging="360"/>
+      </w:pPr>
+      <w:rPr>
+        <w:rFonts w:ascii="Symbol" w:hAnsi="Symbol" w:hint="default"/>
+      </w:rPr>
+    </w:lvl>
+    <w:lvl w:ilvl="4" w:tplc="08090003" w:tentative="1">
+      <w:start w:val="1"/>
+      <w:numFmt w:val="bullet"/>
+      <w:lvlText w:val="o"/>
+      <w:lvlJc w:val="left"/>
+      <w:pPr>
+        <w:ind w:left="3600" w:hanging="360"/>
+      </w:pPr>
+      <w:rPr>
+        <w:rFonts w:ascii="Courier New" w:hAnsi="Courier New" w:cs="Courier New" w:hint="default"/>
+      </w:rPr>
+    </w:lvl>
+    <w:lvl w:ilvl="5" w:tplc="08090005" w:tentative="1">
+      <w:start w:val="1"/>
+      <w:numFmt w:val="bullet"/>
+      <w:lvlText w:val=""/>
+      <w:lvlJc w:val="left"/>
+      <w:pPr>
+        <w:ind w:left="4320" w:hanging="360"/>
+      </w:pPr>
+      <w:rPr>
+        <w:rFonts w:ascii="Wingdings" w:hAnsi="Wingdings" w:hint="default"/>
+      </w:rPr>
+    </w:lvl>
+    <w:lvl w:ilvl="6" w:tplc="08090001" w:tentative="1">
+      <w:start w:val="1"/>
+      <w:numFmt w:val="bullet"/>
+      <w:lvlText w:val=""/>
+      <w:lvlJc w:val="left"/>
+      <w:pPr>
+        <w:ind w:left="5040" w:hanging="360"/>
+      </w:pPr>
+      <w:rPr>
+        <w:rFonts w:ascii="Symbol" w:hAnsi="Symbol" w:hint="default"/>
+      </w:rPr>
+    </w:lvl>
+    <w:lvl w:ilvl="7" w:tplc="08090003" w:tentative="1">
+      <w:start w:val="1"/>
+      <w:numFmt w:val="bullet"/>
+      <w:lvlText w:val="o"/>
+      <w:lvlJc w:val="left"/>
+      <w:pPr>
+        <w:ind w:left="5760" w:hanging="360"/>
+      </w:pPr>
+      <w:rPr>
+        <w:rFonts w:ascii="Courier New" w:hAnsi="Courier New" w:cs="Courier New" w:hint="default"/>
+      </w:rPr>
+    </w:lvl>
+    <w:lvl w:ilvl="8" w:tplc="08090005" w:tentative="1">
+      <w:start w:val="1"/>
+      <w:numFmt w:val="bullet"/>
+      <w:lvlText w:val=""/>
+      <w:lvlJc w:val="left"/>
+      <w:pPr>
+        <w:ind w:left="6480" w:hanging="360"/>
+      </w:pPr>
+      <w:rPr>
+        <w:rFonts w:ascii="Wingdings" w:hAnsi="Wingdings" w:hint="default"/>
+      </w:rPr>
+    </w:lvl>
+  </w:abstractNum>
+  <w:abstractNum w:abstractNumId="3" w15:restartNumberingAfterBreak="0">
     <w:nsid w:val="5C544D72"/>
     <w:multiLevelType w:val="hybridMultilevel"/>
     <w:tmpl w:val="B914EA1E"/>
@@ -3969,7 +4926,7 @@
       </w:rPr>
     </w:lvl>
   </w:abstractNum>
-  <w:abstractNum w:abstractNumId="3" w15:restartNumberingAfterBreak="0">
+  <w:abstractNum w:abstractNumId="4" w15:restartNumberingAfterBreak="0">
     <w:nsid w:val="60B67EDE"/>
     <w:multiLevelType w:val="multilevel"/>
     <w:tmpl w:val="A8CAF9B0"/>
@@ -4083,7 +5040,7 @@
       </w:pPr>
     </w:lvl>
   </w:abstractNum>
-  <w:abstractNum w:abstractNumId="4" w15:restartNumberingAfterBreak="0">
+  <w:abstractNum w:abstractNumId="5" w15:restartNumberingAfterBreak="0">
     <w:nsid w:val="6CA25569"/>
     <w:multiLevelType w:val="hybridMultilevel"/>
     <w:tmpl w:val="4B84605E"/>
@@ -4170,10 +5127,123 @@
       </w:pPr>
     </w:lvl>
   </w:abstractNum>
-  <w:abstractNum w:abstractNumId="5" w15:restartNumberingAfterBreak="0">
+  <w:abstractNum w:abstractNumId="6" w15:restartNumberingAfterBreak="0">
     <w:nsid w:val="74DE3FEA"/>
     <w:multiLevelType w:val="hybridMultilevel"/>
     <w:tmpl w:val="6B76F63E"/>
+    <w:lvl w:ilvl="0" w:tplc="08090001">
+      <w:start w:val="1"/>
+      <w:numFmt w:val="bullet"/>
+      <w:lvlText w:val=""/>
+      <w:lvlJc w:val="left"/>
+      <w:pPr>
+        <w:ind w:left="720" w:hanging="360"/>
+      </w:pPr>
+      <w:rPr>
+        <w:rFonts w:ascii="Symbol" w:hAnsi="Symbol" w:hint="default"/>
+      </w:rPr>
+    </w:lvl>
+    <w:lvl w:ilvl="1" w:tplc="08090003" w:tentative="1">
+      <w:start w:val="1"/>
+      <w:numFmt w:val="bullet"/>
+      <w:lvlText w:val="o"/>
+      <w:lvlJc w:val="left"/>
+      <w:pPr>
+        <w:ind w:left="1440" w:hanging="360"/>
+      </w:pPr>
+      <w:rPr>
+        <w:rFonts w:ascii="Courier New" w:hAnsi="Courier New" w:cs="Courier New" w:hint="default"/>
+      </w:rPr>
+    </w:lvl>
+    <w:lvl w:ilvl="2" w:tplc="08090005" w:tentative="1">
+      <w:start w:val="1"/>
+      <w:numFmt w:val="bullet"/>
+      <w:lvlText w:val=""/>
+      <w:lvlJc w:val="left"/>
+      <w:pPr>
+        <w:ind w:left="2160" w:hanging="360"/>
+      </w:pPr>
+      <w:rPr>
+        <w:rFonts w:ascii="Wingdings" w:hAnsi="Wingdings" w:hint="default"/>
+      </w:rPr>
+    </w:lvl>
+    <w:lvl w:ilvl="3" w:tplc="08090001" w:tentative="1">
+      <w:start w:val="1"/>
+      <w:numFmt w:val="bullet"/>
+      <w:lvlText w:val=""/>
+      <w:lvlJc w:val="left"/>
+      <w:pPr>
+        <w:ind w:left="2880" w:hanging="360"/>
+      </w:pPr>
+      <w:rPr>
+        <w:rFonts w:ascii="Symbol" w:hAnsi="Symbol" w:hint="default"/>
+      </w:rPr>
+    </w:lvl>
+    <w:lvl w:ilvl="4" w:tplc="08090003" w:tentative="1">
+      <w:start w:val="1"/>
+      <w:numFmt w:val="bullet"/>
+      <w:lvlText w:val="o"/>
+      <w:lvlJc w:val="left"/>
+      <w:pPr>
+        <w:ind w:left="3600" w:hanging="360"/>
+      </w:pPr>
+      <w:rPr>
+        <w:rFonts w:ascii="Courier New" w:hAnsi="Courier New" w:cs="Courier New" w:hint="default"/>
+      </w:rPr>
+    </w:lvl>
+    <w:lvl w:ilvl="5" w:tplc="08090005" w:tentative="1">
+      <w:start w:val="1"/>
+      <w:numFmt w:val="bullet"/>
+      <w:lvlText w:val=""/>
+      <w:lvlJc w:val="left"/>
+      <w:pPr>
+        <w:ind w:left="4320" w:hanging="360"/>
+      </w:pPr>
+      <w:rPr>
+        <w:rFonts w:ascii="Wingdings" w:hAnsi="Wingdings" w:hint="default"/>
+      </w:rPr>
+    </w:lvl>
+    <w:lvl w:ilvl="6" w:tplc="08090001" w:tentative="1">
+      <w:start w:val="1"/>
+      <w:numFmt w:val="bullet"/>
+      <w:lvlText w:val=""/>
+      <w:lvlJc w:val="left"/>
+      <w:pPr>
+        <w:ind w:left="5040" w:hanging="360"/>
+      </w:pPr>
+      <w:rPr>
+        <w:rFonts w:ascii="Symbol" w:hAnsi="Symbol" w:hint="default"/>
+      </w:rPr>
+    </w:lvl>
+    <w:lvl w:ilvl="7" w:tplc="08090003" w:tentative="1">
+      <w:start w:val="1"/>
+      <w:numFmt w:val="bullet"/>
+      <w:lvlText w:val="o"/>
+      <w:lvlJc w:val="left"/>
+      <w:pPr>
+        <w:ind w:left="5760" w:hanging="360"/>
+      </w:pPr>
+      <w:rPr>
+        <w:rFonts w:ascii="Courier New" w:hAnsi="Courier New" w:cs="Courier New" w:hint="default"/>
+      </w:rPr>
+    </w:lvl>
+    <w:lvl w:ilvl="8" w:tplc="08090005" w:tentative="1">
+      <w:start w:val="1"/>
+      <w:numFmt w:val="bullet"/>
+      <w:lvlText w:val=""/>
+      <w:lvlJc w:val="left"/>
+      <w:pPr>
+        <w:ind w:left="6480" w:hanging="360"/>
+      </w:pPr>
+      <w:rPr>
+        <w:rFonts w:ascii="Wingdings" w:hAnsi="Wingdings" w:hint="default"/>
+      </w:rPr>
+    </w:lvl>
+  </w:abstractNum>
+  <w:abstractNum w:abstractNumId="7" w15:restartNumberingAfterBreak="0">
+    <w:nsid w:val="7F46642B"/>
+    <w:multiLevelType w:val="hybridMultilevel"/>
+    <w:tmpl w:val="36C23DE6"/>
     <w:lvl w:ilvl="0" w:tplc="08090001">
       <w:start w:val="1"/>
       <w:numFmt w:val="bullet"/>
@@ -4287,19 +5357,25 @@
     <w:abstractNumId w:val="0"/>
   </w:num>
   <w:num w:numId="2" w16cid:durableId="1158306189">
-    <w:abstractNumId w:val="3"/>
+    <w:abstractNumId w:val="4"/>
   </w:num>
   <w:num w:numId="3" w16cid:durableId="2135100692">
-    <w:abstractNumId w:val="4"/>
+    <w:abstractNumId w:val="5"/>
   </w:num>
   <w:num w:numId="4" w16cid:durableId="1597014014">
-    <w:abstractNumId w:val="5"/>
+    <w:abstractNumId w:val="6"/>
   </w:num>
   <w:num w:numId="5" w16cid:durableId="744184046">
-    <w:abstractNumId w:val="2"/>
+    <w:abstractNumId w:val="3"/>
   </w:num>
   <w:num w:numId="6" w16cid:durableId="1856573188">
     <w:abstractNumId w:val="1"/>
+  </w:num>
+  <w:num w:numId="7" w16cid:durableId="953945984">
+    <w:abstractNumId w:val="2"/>
+  </w:num>
+  <w:num w:numId="8" w16cid:durableId="1340037235">
+    <w:abstractNumId w:val="7"/>
   </w:num>
 </w:numbering>
 </file>
@@ -4704,7 +5780,7 @@
   <w:style w:type="paragraph" w:default="1" w:styleId="Normal">
     <w:name w:val="Normal"/>
     <w:qFormat/>
-    <w:rsid w:val="00C6727C"/>
+    <w:rsid w:val="0007786E"/>
     <w:rPr>
       <w:rFonts w:ascii="Times New Roman" w:hAnsi="Times New Roman"/>
       <w:sz w:val="24"/>

</xml_diff>